<commit_message>
use case candidatar a anuncio e atualuzação do relatorio
</commit_message>
<xml_diff>
--- a/Relatorio parte 2.docx
+++ b/Relatorio parte 2.docx
@@ -527,6 +527,7 @@
           <w:docPartUnique/>
         </w:docPartObj>
       </w:sdtPr>
+      <w:sdtEndPr/>
       <w:sdtContent>
         <w:p>
           <w:pPr>
@@ -560,7 +561,7 @@
           <w:r>
             <w:fldChar w:fldCharType="separate"/>
           </w:r>
-          <w:hyperlink w:anchor="_Toc350981507" w:history="1">
+          <w:hyperlink w:anchor="_Toc353967121" w:history="1">
             <w:r>
               <w:rPr>
                 <w:rStyle w:val="Hiperligao"/>
@@ -587,7 +588,7 @@
                 <w:noProof/>
                 <w:webHidden/>
               </w:rPr>
-              <w:instrText xml:space="preserve"> PAGEREF _Toc350981507 \h </w:instrText>
+              <w:instrText xml:space="preserve"> PAGEREF _Toc353967121 \h </w:instrText>
             </w:r>
             <w:r>
               <w:rPr>
@@ -630,13 +631,13 @@
               <w:lang w:eastAsia="pt-PT"/>
             </w:rPr>
           </w:pPr>
-          <w:hyperlink w:anchor="_Toc350981508" w:history="1">
+          <w:hyperlink w:anchor="_Toc353967122" w:history="1">
             <w:r>
               <w:rPr>
                 <w:rStyle w:val="Hiperligao"/>
                 <w:noProof/>
               </w:rPr>
-              <w:t>Proposta</w:t>
+              <w:t>Modificações da Primeira Fase</w:t>
             </w:r>
             <w:r>
               <w:rPr>
@@ -657,7 +658,7 @@
                 <w:noProof/>
                 <w:webHidden/>
               </w:rPr>
-              <w:instrText xml:space="preserve"> PAGEREF _Toc350981508 \h </w:instrText>
+              <w:instrText xml:space="preserve"> PAGEREF _Toc353967122 \h </w:instrText>
             </w:r>
             <w:r>
               <w:rPr>
@@ -700,13 +701,13 @@
               <w:lang w:eastAsia="pt-PT"/>
             </w:rPr>
           </w:pPr>
-          <w:hyperlink w:anchor="_Toc350981509" w:history="1">
+          <w:hyperlink w:anchor="_Toc353967123" w:history="1">
             <w:r>
               <w:rPr>
                 <w:rStyle w:val="Hiperligao"/>
                 <w:noProof/>
               </w:rPr>
-              <w:t>Ferramentas a utilizar</w:t>
+              <w:t>Modelo de Domínio</w:t>
             </w:r>
             <w:r>
               <w:rPr>
@@ -727,7 +728,7 @@
                 <w:noProof/>
                 <w:webHidden/>
               </w:rPr>
-              <w:instrText xml:space="preserve"> PAGEREF _Toc350981509 \h </w:instrText>
+              <w:instrText xml:space="preserve"> PAGEREF _Toc353967123 \h </w:instrText>
             </w:r>
             <w:r>
               <w:rPr>
@@ -748,496 +749,6 @@
                 <w:webHidden/>
               </w:rPr>
               <w:t>3</w:t>
-            </w:r>
-            <w:r>
-              <w:rPr>
-                <w:noProof/>
-                <w:webHidden/>
-              </w:rPr>
-              <w:fldChar w:fldCharType="end"/>
-            </w:r>
-          </w:hyperlink>
-        </w:p>
-        <w:p>
-          <w:pPr>
-            <w:pStyle w:val="ndice2"/>
-            <w:tabs>
-              <w:tab w:val="right" w:leader="dot" w:pos="8494"/>
-            </w:tabs>
-            <w:rPr>
-              <w:rFonts w:eastAsiaTheme="minorEastAsia"/>
-              <w:noProof/>
-              <w:lang w:eastAsia="pt-PT"/>
-            </w:rPr>
-          </w:pPr>
-          <w:hyperlink w:anchor="_Toc350981510" w:history="1">
-            <w:r>
-              <w:rPr>
-                <w:rStyle w:val="Hiperligao"/>
-                <w:noProof/>
-              </w:rPr>
-              <w:t>Asp.net</w:t>
-            </w:r>
-            <w:r>
-              <w:rPr>
-                <w:noProof/>
-                <w:webHidden/>
-              </w:rPr>
-              <w:tab/>
-            </w:r>
-            <w:r>
-              <w:rPr>
-                <w:noProof/>
-                <w:webHidden/>
-              </w:rPr>
-              <w:fldChar w:fldCharType="begin"/>
-            </w:r>
-            <w:r>
-              <w:rPr>
-                <w:noProof/>
-                <w:webHidden/>
-              </w:rPr>
-              <w:instrText xml:space="preserve"> PAGEREF _Toc350981510 \h </w:instrText>
-            </w:r>
-            <w:r>
-              <w:rPr>
-                <w:noProof/>
-                <w:webHidden/>
-              </w:rPr>
-            </w:r>
-            <w:r>
-              <w:rPr>
-                <w:noProof/>
-                <w:webHidden/>
-              </w:rPr>
-              <w:fldChar w:fldCharType="separate"/>
-            </w:r>
-            <w:r>
-              <w:rPr>
-                <w:noProof/>
-                <w:webHidden/>
-              </w:rPr>
-              <w:t>3</w:t>
-            </w:r>
-            <w:r>
-              <w:rPr>
-                <w:noProof/>
-                <w:webHidden/>
-              </w:rPr>
-              <w:fldChar w:fldCharType="end"/>
-            </w:r>
-          </w:hyperlink>
-        </w:p>
-        <w:p>
-          <w:pPr>
-            <w:pStyle w:val="ndice3"/>
-            <w:tabs>
-              <w:tab w:val="right" w:leader="dot" w:pos="8494"/>
-            </w:tabs>
-            <w:rPr>
-              <w:rFonts w:eastAsiaTheme="minorEastAsia"/>
-              <w:noProof/>
-              <w:lang w:eastAsia="pt-PT"/>
-            </w:rPr>
-          </w:pPr>
-          <w:hyperlink w:anchor="_Toc350981511" w:history="1">
-            <w:r>
-              <w:rPr>
-                <w:rStyle w:val="Hiperligao"/>
-                <w:noProof/>
-              </w:rPr>
-              <w:t>Vantagens:</w:t>
-            </w:r>
-            <w:r>
-              <w:rPr>
-                <w:noProof/>
-                <w:webHidden/>
-              </w:rPr>
-              <w:tab/>
-            </w:r>
-            <w:r>
-              <w:rPr>
-                <w:noProof/>
-                <w:webHidden/>
-              </w:rPr>
-              <w:fldChar w:fldCharType="begin"/>
-            </w:r>
-            <w:r>
-              <w:rPr>
-                <w:noProof/>
-                <w:webHidden/>
-              </w:rPr>
-              <w:instrText xml:space="preserve"> PAGEREF _Toc350981511 \h </w:instrText>
-            </w:r>
-            <w:r>
-              <w:rPr>
-                <w:noProof/>
-                <w:webHidden/>
-              </w:rPr>
-            </w:r>
-            <w:r>
-              <w:rPr>
-                <w:noProof/>
-                <w:webHidden/>
-              </w:rPr>
-              <w:fldChar w:fldCharType="separate"/>
-            </w:r>
-            <w:r>
-              <w:rPr>
-                <w:noProof/>
-                <w:webHidden/>
-              </w:rPr>
-              <w:t>3</w:t>
-            </w:r>
-            <w:r>
-              <w:rPr>
-                <w:noProof/>
-                <w:webHidden/>
-              </w:rPr>
-              <w:fldChar w:fldCharType="end"/>
-            </w:r>
-          </w:hyperlink>
-        </w:p>
-        <w:p>
-          <w:pPr>
-            <w:pStyle w:val="ndice3"/>
-            <w:tabs>
-              <w:tab w:val="right" w:leader="dot" w:pos="8494"/>
-            </w:tabs>
-            <w:rPr>
-              <w:rFonts w:eastAsiaTheme="minorEastAsia"/>
-              <w:noProof/>
-              <w:lang w:eastAsia="pt-PT"/>
-            </w:rPr>
-          </w:pPr>
-          <w:hyperlink w:anchor="_Toc350981512" w:history="1">
-            <w:r>
-              <w:rPr>
-                <w:rStyle w:val="Hiperligao"/>
-                <w:noProof/>
-              </w:rPr>
-              <w:t>Desvantagens:</w:t>
-            </w:r>
-            <w:r>
-              <w:rPr>
-                <w:noProof/>
-                <w:webHidden/>
-              </w:rPr>
-              <w:tab/>
-            </w:r>
-            <w:r>
-              <w:rPr>
-                <w:noProof/>
-                <w:webHidden/>
-              </w:rPr>
-              <w:fldChar w:fldCharType="begin"/>
-            </w:r>
-            <w:r>
-              <w:rPr>
-                <w:noProof/>
-                <w:webHidden/>
-              </w:rPr>
-              <w:instrText xml:space="preserve"> PAGEREF _Toc350981512 \h </w:instrText>
-            </w:r>
-            <w:r>
-              <w:rPr>
-                <w:noProof/>
-                <w:webHidden/>
-              </w:rPr>
-            </w:r>
-            <w:r>
-              <w:rPr>
-                <w:noProof/>
-                <w:webHidden/>
-              </w:rPr>
-              <w:fldChar w:fldCharType="separate"/>
-            </w:r>
-            <w:r>
-              <w:rPr>
-                <w:noProof/>
-                <w:webHidden/>
-              </w:rPr>
-              <w:t>3</w:t>
-            </w:r>
-            <w:r>
-              <w:rPr>
-                <w:noProof/>
-                <w:webHidden/>
-              </w:rPr>
-              <w:fldChar w:fldCharType="end"/>
-            </w:r>
-          </w:hyperlink>
-        </w:p>
-        <w:p>
-          <w:pPr>
-            <w:pStyle w:val="ndice2"/>
-            <w:tabs>
-              <w:tab w:val="right" w:leader="dot" w:pos="8494"/>
-            </w:tabs>
-            <w:rPr>
-              <w:rFonts w:eastAsiaTheme="minorEastAsia"/>
-              <w:noProof/>
-              <w:lang w:eastAsia="pt-PT"/>
-            </w:rPr>
-          </w:pPr>
-          <w:hyperlink w:anchor="_Toc350981513" w:history="1">
-            <w:r>
-              <w:rPr>
-                <w:rStyle w:val="Hiperligao"/>
-                <w:noProof/>
-              </w:rPr>
-              <w:t>C#</w:t>
-            </w:r>
-            <w:r>
-              <w:rPr>
-                <w:noProof/>
-                <w:webHidden/>
-              </w:rPr>
-              <w:tab/>
-            </w:r>
-            <w:r>
-              <w:rPr>
-                <w:noProof/>
-                <w:webHidden/>
-              </w:rPr>
-              <w:fldChar w:fldCharType="begin"/>
-            </w:r>
-            <w:r>
-              <w:rPr>
-                <w:noProof/>
-                <w:webHidden/>
-              </w:rPr>
-              <w:instrText xml:space="preserve"> PAGEREF _Toc350981513 \h </w:instrText>
-            </w:r>
-            <w:r>
-              <w:rPr>
-                <w:noProof/>
-                <w:webHidden/>
-              </w:rPr>
-            </w:r>
-            <w:r>
-              <w:rPr>
-                <w:noProof/>
-                <w:webHidden/>
-              </w:rPr>
-              <w:fldChar w:fldCharType="separate"/>
-            </w:r>
-            <w:r>
-              <w:rPr>
-                <w:noProof/>
-                <w:webHidden/>
-              </w:rPr>
-              <w:t>3</w:t>
-            </w:r>
-            <w:r>
-              <w:rPr>
-                <w:noProof/>
-                <w:webHidden/>
-              </w:rPr>
-              <w:fldChar w:fldCharType="end"/>
-            </w:r>
-          </w:hyperlink>
-        </w:p>
-        <w:p>
-          <w:pPr>
-            <w:pStyle w:val="ndice2"/>
-            <w:tabs>
-              <w:tab w:val="right" w:leader="dot" w:pos="8494"/>
-            </w:tabs>
-            <w:rPr>
-              <w:rFonts w:eastAsiaTheme="minorEastAsia"/>
-              <w:noProof/>
-              <w:lang w:eastAsia="pt-PT"/>
-            </w:rPr>
-          </w:pPr>
-          <w:hyperlink w:anchor="_Toc350981514" w:history="1">
-            <w:r>
-              <w:rPr>
-                <w:rStyle w:val="Hiperligao"/>
-                <w:noProof/>
-              </w:rPr>
-              <w:t>Microsoft SQL  Server:</w:t>
-            </w:r>
-            <w:r>
-              <w:rPr>
-                <w:noProof/>
-                <w:webHidden/>
-              </w:rPr>
-              <w:tab/>
-            </w:r>
-            <w:r>
-              <w:rPr>
-                <w:noProof/>
-                <w:webHidden/>
-              </w:rPr>
-              <w:fldChar w:fldCharType="begin"/>
-            </w:r>
-            <w:r>
-              <w:rPr>
-                <w:noProof/>
-                <w:webHidden/>
-              </w:rPr>
-              <w:instrText xml:space="preserve"> PAGEREF _Toc350981514 \h </w:instrText>
-            </w:r>
-            <w:r>
-              <w:rPr>
-                <w:noProof/>
-                <w:webHidden/>
-              </w:rPr>
-            </w:r>
-            <w:r>
-              <w:rPr>
-                <w:noProof/>
-                <w:webHidden/>
-              </w:rPr>
-              <w:fldChar w:fldCharType="separate"/>
-            </w:r>
-            <w:r>
-              <w:rPr>
-                <w:noProof/>
-                <w:webHidden/>
-              </w:rPr>
-              <w:t>3</w:t>
-            </w:r>
-            <w:r>
-              <w:rPr>
-                <w:noProof/>
-                <w:webHidden/>
-              </w:rPr>
-              <w:fldChar w:fldCharType="end"/>
-            </w:r>
-          </w:hyperlink>
-        </w:p>
-        <w:p>
-          <w:pPr>
-            <w:pStyle w:val="ndice3"/>
-            <w:tabs>
-              <w:tab w:val="right" w:leader="dot" w:pos="8494"/>
-            </w:tabs>
-            <w:rPr>
-              <w:rFonts w:eastAsiaTheme="minorEastAsia"/>
-              <w:noProof/>
-              <w:lang w:eastAsia="pt-PT"/>
-            </w:rPr>
-          </w:pPr>
-          <w:hyperlink w:anchor="_Toc350981515" w:history="1">
-            <w:r>
-              <w:rPr>
-                <w:rStyle w:val="Hiperligao"/>
-                <w:noProof/>
-              </w:rPr>
-              <w:t>Vantagens:</w:t>
-            </w:r>
-            <w:r>
-              <w:rPr>
-                <w:noProof/>
-                <w:webHidden/>
-              </w:rPr>
-              <w:tab/>
-            </w:r>
-            <w:r>
-              <w:rPr>
-                <w:noProof/>
-                <w:webHidden/>
-              </w:rPr>
-              <w:fldChar w:fldCharType="begin"/>
-            </w:r>
-            <w:r>
-              <w:rPr>
-                <w:noProof/>
-                <w:webHidden/>
-              </w:rPr>
-              <w:instrText xml:space="preserve"> PAGEREF _Toc350981515 \h </w:instrText>
-            </w:r>
-            <w:r>
-              <w:rPr>
-                <w:noProof/>
-                <w:webHidden/>
-              </w:rPr>
-            </w:r>
-            <w:r>
-              <w:rPr>
-                <w:noProof/>
-                <w:webHidden/>
-              </w:rPr>
-              <w:fldChar w:fldCharType="separate"/>
-            </w:r>
-            <w:r>
-              <w:rPr>
-                <w:noProof/>
-                <w:webHidden/>
-              </w:rPr>
-              <w:t>3</w:t>
-            </w:r>
-            <w:r>
-              <w:rPr>
-                <w:noProof/>
-                <w:webHidden/>
-              </w:rPr>
-              <w:fldChar w:fldCharType="end"/>
-            </w:r>
-          </w:hyperlink>
-        </w:p>
-        <w:p>
-          <w:pPr>
-            <w:pStyle w:val="ndice3"/>
-            <w:tabs>
-              <w:tab w:val="right" w:leader="dot" w:pos="8494"/>
-            </w:tabs>
-            <w:rPr>
-              <w:rFonts w:eastAsiaTheme="minorEastAsia"/>
-              <w:noProof/>
-              <w:lang w:eastAsia="pt-PT"/>
-            </w:rPr>
-          </w:pPr>
-          <w:hyperlink w:anchor="_Toc350981516" w:history="1">
-            <w:r>
-              <w:rPr>
-                <w:rStyle w:val="Hiperligao"/>
-                <w:noProof/>
-              </w:rPr>
-              <w:t>Desvantagens:</w:t>
-            </w:r>
-            <w:r>
-              <w:rPr>
-                <w:noProof/>
-                <w:webHidden/>
-              </w:rPr>
-              <w:tab/>
-            </w:r>
-            <w:r>
-              <w:rPr>
-                <w:noProof/>
-                <w:webHidden/>
-              </w:rPr>
-              <w:fldChar w:fldCharType="begin"/>
-            </w:r>
-            <w:r>
-              <w:rPr>
-                <w:noProof/>
-                <w:webHidden/>
-              </w:rPr>
-              <w:instrText xml:space="preserve"> PAGEREF _Toc350981516 \h </w:instrText>
-            </w:r>
-            <w:r>
-              <w:rPr>
-                <w:noProof/>
-                <w:webHidden/>
-              </w:rPr>
-            </w:r>
-            <w:r>
-              <w:rPr>
-                <w:noProof/>
-                <w:webHidden/>
-              </w:rPr>
-              <w:fldChar w:fldCharType="separate"/>
-            </w:r>
-            <w:r>
-              <w:rPr>
-                <w:noProof/>
-                <w:webHidden/>
-              </w:rPr>
-              <w:t>4</w:t>
             </w:r>
             <w:r>
               <w:rPr>
@@ -1260,13 +771,13 @@
               <w:lang w:eastAsia="pt-PT"/>
             </w:rPr>
           </w:pPr>
-          <w:hyperlink w:anchor="_Toc350981517" w:history="1">
+          <w:hyperlink w:anchor="_Toc353967124" w:history="1">
             <w:r>
               <w:rPr>
                 <w:rStyle w:val="Hiperligao"/>
                 <w:noProof/>
               </w:rPr>
-              <w:t>Pesquisa de Campo</w:t>
+              <w:t>Diagrama de Use Cases</w:t>
             </w:r>
             <w:r>
               <w:rPr>
@@ -1287,7 +798,7 @@
                 <w:noProof/>
                 <w:webHidden/>
               </w:rPr>
-              <w:instrText xml:space="preserve"> PAGEREF _Toc350981517 \h </w:instrText>
+              <w:instrText xml:space="preserve"> PAGEREF _Toc353967124 \h </w:instrText>
             </w:r>
             <w:r>
               <w:rPr>
@@ -1330,13 +841,13 @@
               <w:lang w:eastAsia="pt-PT"/>
             </w:rPr>
           </w:pPr>
-          <w:hyperlink w:anchor="_Toc350981518" w:history="1">
+          <w:hyperlink w:anchor="_Toc353967125" w:history="1">
             <w:r>
               <w:rPr>
                 <w:rStyle w:val="Hiperligao"/>
                 <w:noProof/>
               </w:rPr>
-              <w:t>Plano de Trabalho</w:t>
+              <w:t>Diagramas de Sequencia</w:t>
             </w:r>
             <w:r>
               <w:rPr>
@@ -1357,7 +868,7 @@
                 <w:noProof/>
                 <w:webHidden/>
               </w:rPr>
-              <w:instrText xml:space="preserve"> PAGEREF _Toc350981518 \h </w:instrText>
+              <w:instrText xml:space="preserve"> PAGEREF _Toc353967125 \h </w:instrText>
             </w:r>
             <w:r>
               <w:rPr>
@@ -1377,7 +888,7 @@
                 <w:noProof/>
                 <w:webHidden/>
               </w:rPr>
-              <w:t>6</w:t>
+              <w:t>5</w:t>
             </w:r>
             <w:r>
               <w:rPr>
@@ -1400,7 +911,7 @@
               <w:lang w:eastAsia="pt-PT"/>
             </w:rPr>
           </w:pPr>
-          <w:hyperlink w:anchor="_Toc350981519" w:history="1">
+          <w:hyperlink w:anchor="_Toc353967126" w:history="1">
             <w:r>
               <w:rPr>
                 <w:rStyle w:val="Hiperligao"/>
@@ -1427,7 +938,7 @@
                 <w:noProof/>
                 <w:webHidden/>
               </w:rPr>
-              <w:instrText xml:space="preserve"> PAGEREF _Toc350981519 \h </w:instrText>
+              <w:instrText xml:space="preserve"> PAGEREF _Toc353967126 \h </w:instrText>
             </w:r>
             <w:r>
               <w:rPr>
@@ -1448,6 +959,76 @@
                 <w:webHidden/>
               </w:rPr>
               <w:t>7</w:t>
+            </w:r>
+            <w:r>
+              <w:rPr>
+                <w:noProof/>
+                <w:webHidden/>
+              </w:rPr>
+              <w:fldChar w:fldCharType="end"/>
+            </w:r>
+          </w:hyperlink>
+        </w:p>
+        <w:p>
+          <w:pPr>
+            <w:pStyle w:val="ndice1"/>
+            <w:tabs>
+              <w:tab w:val="right" w:leader="dot" w:pos="8494"/>
+            </w:tabs>
+            <w:rPr>
+              <w:rFonts w:eastAsiaTheme="minorEastAsia"/>
+              <w:noProof/>
+              <w:lang w:eastAsia="pt-PT"/>
+            </w:rPr>
+          </w:pPr>
+          <w:hyperlink w:anchor="_Toc353967127" w:history="1">
+            <w:r>
+              <w:rPr>
+                <w:rStyle w:val="Hiperligao"/>
+                <w:noProof/>
+              </w:rPr>
+              <w:t>Anexos</w:t>
+            </w:r>
+            <w:r>
+              <w:rPr>
+                <w:noProof/>
+                <w:webHidden/>
+              </w:rPr>
+              <w:tab/>
+            </w:r>
+            <w:r>
+              <w:rPr>
+                <w:noProof/>
+                <w:webHidden/>
+              </w:rPr>
+              <w:fldChar w:fldCharType="begin"/>
+            </w:r>
+            <w:r>
+              <w:rPr>
+                <w:noProof/>
+                <w:webHidden/>
+              </w:rPr>
+              <w:instrText xml:space="preserve"> PAGEREF _Toc353967127 \h </w:instrText>
+            </w:r>
+            <w:r>
+              <w:rPr>
+                <w:noProof/>
+                <w:webHidden/>
+              </w:rPr>
+            </w:r>
+            <w:r>
+              <w:rPr>
+                <w:noProof/>
+                <w:webHidden/>
+              </w:rPr>
+              <w:fldChar w:fldCharType="separate"/>
+            </w:r>
+            <w:r>
+              <w:rPr>
+                <w:noProof/>
+                <w:webHidden/>
+              </w:rPr>
+              <w:t>8</w:t>
             </w:r>
             <w:r>
               <w:rPr>
@@ -1476,6 +1057,287 @@
     </w:sdt>
     <w:p>
       <w:pPr>
+        <w:pStyle w:val="ndicedeilustraes"/>
+        <w:tabs>
+          <w:tab w:val="right" w:leader="dot" w:pos="8494"/>
+        </w:tabs>
+        <w:rPr>
+          <w:noProof/>
+        </w:rPr>
+      </w:pPr>
+      <w:r>
+        <w:fldChar w:fldCharType="begin"/>
+      </w:r>
+      <w:r>
+        <w:instrText xml:space="preserve"> TOC \h \z \c "Figura" </w:instrText>
+      </w:r>
+      <w:r>
+        <w:fldChar w:fldCharType="separate"/>
+      </w:r>
+      <w:hyperlink r:id="rId10" w:anchor="_Toc353967129" w:history="1">
+        <w:r>
+          <w:rPr>
+            <w:rStyle w:val="Hiperligao"/>
+            <w:noProof/>
+          </w:rPr>
+          <w:t>Figura 1 Modelo de Domínio</w:t>
+        </w:r>
+        <w:r>
+          <w:rPr>
+            <w:noProof/>
+            <w:webHidden/>
+          </w:rPr>
+          <w:tab/>
+        </w:r>
+        <w:r>
+          <w:rPr>
+            <w:noProof/>
+            <w:webHidden/>
+          </w:rPr>
+          <w:fldChar w:fldCharType="begin"/>
+        </w:r>
+        <w:r>
+          <w:rPr>
+            <w:noProof/>
+            <w:webHidden/>
+          </w:rPr>
+          <w:instrText xml:space="preserve"> PAGEREF _Toc353967129 \h </w:instrText>
+        </w:r>
+        <w:r>
+          <w:rPr>
+            <w:noProof/>
+            <w:webHidden/>
+          </w:rPr>
+        </w:r>
+        <w:r>
+          <w:rPr>
+            <w:noProof/>
+            <w:webHidden/>
+          </w:rPr>
+          <w:fldChar w:fldCharType="separate"/>
+        </w:r>
+        <w:r>
+          <w:rPr>
+            <w:noProof/>
+            <w:webHidden/>
+          </w:rPr>
+          <w:t>3</w:t>
+        </w:r>
+        <w:r>
+          <w:rPr>
+            <w:noProof/>
+            <w:webHidden/>
+          </w:rPr>
+          <w:fldChar w:fldCharType="end"/>
+        </w:r>
+      </w:hyperlink>
+    </w:p>
+    <w:p>
+      <w:pPr>
+        <w:pStyle w:val="ndicedeilustraes"/>
+        <w:tabs>
+          <w:tab w:val="right" w:leader="dot" w:pos="8494"/>
+        </w:tabs>
+        <w:rPr>
+          <w:noProof/>
+        </w:rPr>
+      </w:pPr>
+      <w:hyperlink w:anchor="_Toc353967130" w:history="1">
+        <w:r>
+          <w:rPr>
+            <w:rStyle w:val="Hiperligao"/>
+            <w:noProof/>
+          </w:rPr>
+          <w:t>Figura 2 Use Cases</w:t>
+        </w:r>
+        <w:r>
+          <w:rPr>
+            <w:noProof/>
+            <w:webHidden/>
+          </w:rPr>
+          <w:tab/>
+        </w:r>
+        <w:r>
+          <w:rPr>
+            <w:noProof/>
+            <w:webHidden/>
+          </w:rPr>
+          <w:fldChar w:fldCharType="begin"/>
+        </w:r>
+        <w:r>
+          <w:rPr>
+            <w:noProof/>
+            <w:webHidden/>
+          </w:rPr>
+          <w:instrText xml:space="preserve"> PAGEREF _Toc353967130 \h </w:instrText>
+        </w:r>
+        <w:r>
+          <w:rPr>
+            <w:noProof/>
+            <w:webHidden/>
+          </w:rPr>
+        </w:r>
+        <w:r>
+          <w:rPr>
+            <w:noProof/>
+            <w:webHidden/>
+          </w:rPr>
+          <w:fldChar w:fldCharType="separate"/>
+        </w:r>
+        <w:r>
+          <w:rPr>
+            <w:noProof/>
+            <w:webHidden/>
+          </w:rPr>
+          <w:t>4</w:t>
+        </w:r>
+        <w:r>
+          <w:rPr>
+            <w:noProof/>
+            <w:webHidden/>
+          </w:rPr>
+          <w:fldChar w:fldCharType="end"/>
+        </w:r>
+      </w:hyperlink>
+    </w:p>
+    <w:p>
+      <w:pPr>
+        <w:pStyle w:val="ndicedeilustraes"/>
+        <w:tabs>
+          <w:tab w:val="right" w:leader="dot" w:pos="8494"/>
+        </w:tabs>
+        <w:rPr>
+          <w:noProof/>
+        </w:rPr>
+      </w:pPr>
+      <w:hyperlink r:id="rId11" w:anchor="_Toc353967131" w:history="1">
+        <w:r>
+          <w:rPr>
+            <w:rStyle w:val="Hiperligao"/>
+            <w:noProof/>
+          </w:rPr>
+          <w:t>Figura 3 Diagrama Sequencia Sugerir Anuncio</w:t>
+        </w:r>
+        <w:r>
+          <w:rPr>
+            <w:noProof/>
+            <w:webHidden/>
+          </w:rPr>
+          <w:tab/>
+        </w:r>
+        <w:r>
+          <w:rPr>
+            <w:noProof/>
+            <w:webHidden/>
+          </w:rPr>
+          <w:fldChar w:fldCharType="begin"/>
+        </w:r>
+        <w:r>
+          <w:rPr>
+            <w:noProof/>
+            <w:webHidden/>
+          </w:rPr>
+          <w:instrText xml:space="preserve"> PAGEREF _Toc353967131 \h </w:instrText>
+        </w:r>
+        <w:r>
+          <w:rPr>
+            <w:noProof/>
+            <w:webHidden/>
+          </w:rPr>
+        </w:r>
+        <w:r>
+          <w:rPr>
+            <w:noProof/>
+            <w:webHidden/>
+          </w:rPr>
+          <w:fldChar w:fldCharType="separate"/>
+        </w:r>
+        <w:r>
+          <w:rPr>
+            <w:noProof/>
+            <w:webHidden/>
+          </w:rPr>
+          <w:t>5</w:t>
+        </w:r>
+        <w:r>
+          <w:rPr>
+            <w:noProof/>
+            <w:webHidden/>
+          </w:rPr>
+          <w:fldChar w:fldCharType="end"/>
+        </w:r>
+      </w:hyperlink>
+    </w:p>
+    <w:p>
+      <w:pPr>
+        <w:pStyle w:val="ndicedeilustraes"/>
+        <w:tabs>
+          <w:tab w:val="right" w:leader="dot" w:pos="8494"/>
+        </w:tabs>
+        <w:rPr>
+          <w:noProof/>
+        </w:rPr>
+      </w:pPr>
+      <w:hyperlink r:id="rId12" w:anchor="_Toc353967132" w:history="1">
+        <w:r>
+          <w:rPr>
+            <w:rStyle w:val="Hiperligao"/>
+            <w:noProof/>
+          </w:rPr>
+          <w:t>Figura 4 Diagrama Sequencia Pesquisar Anuncio</w:t>
+        </w:r>
+        <w:r>
+          <w:rPr>
+            <w:noProof/>
+            <w:webHidden/>
+          </w:rPr>
+          <w:tab/>
+        </w:r>
+        <w:r>
+          <w:rPr>
+            <w:noProof/>
+            <w:webHidden/>
+          </w:rPr>
+          <w:fldChar w:fldCharType="begin"/>
+        </w:r>
+        <w:r>
+          <w:rPr>
+            <w:noProof/>
+            <w:webHidden/>
+          </w:rPr>
+          <w:instrText xml:space="preserve"> PAGEREF _Toc353967132 \h </w:instrText>
+        </w:r>
+        <w:r>
+          <w:rPr>
+            <w:noProof/>
+            <w:webHidden/>
+          </w:rPr>
+        </w:r>
+        <w:r>
+          <w:rPr>
+            <w:noProof/>
+            <w:webHidden/>
+          </w:rPr>
+          <w:fldChar w:fldCharType="separate"/>
+        </w:r>
+        <w:r>
+          <w:rPr>
+            <w:noProof/>
+            <w:webHidden/>
+          </w:rPr>
+          <w:t>6</w:t>
+        </w:r>
+        <w:r>
+          <w:rPr>
+            <w:noProof/>
+            <w:webHidden/>
+          </w:rPr>
+          <w:fldChar w:fldCharType="end"/>
+        </w:r>
+      </w:hyperlink>
+    </w:p>
+    <w:p>
+      <w:pPr>
         <w:spacing w:line="360" w:lineRule="auto"/>
         <w:ind w:firstLine="709"/>
         <w:contextualSpacing/>
@@ -1489,6 +1351,9 @@
         </w:rPr>
       </w:pPr>
       <w:r>
+        <w:fldChar w:fldCharType="end"/>
+      </w:r>
+      <w:r>
         <w:br w:type="page"/>
       </w:r>
     </w:p>
@@ -1499,7 +1364,7 @@
         <w:ind w:firstLine="709"/>
         <w:contextualSpacing/>
         <w:sectPr>
-          <w:headerReference w:type="default" r:id="rId10"/>
+          <w:headerReference w:type="default" r:id="rId13"/>
           <w:pgSz w:w="11906" w:h="16838"/>
           <w:pgMar w:top="1417" w:right="1701" w:bottom="1417" w:left="1701" w:header="708" w:footer="708" w:gutter="0"/>
           <w:pgNumType w:start="1"/>
@@ -1515,7 +1380,7 @@
         <w:ind w:firstLine="709"/>
         <w:contextualSpacing/>
       </w:pPr>
-      <w:bookmarkStart w:id="0" w:name="_Toc350981507"/>
+      <w:bookmarkStart w:id="0" w:name="_Toc353967121"/>
       <w:r>
         <w:lastRenderedPageBreak/>
         <w:t>Introdução</w:t>
@@ -1630,10 +1495,38 @@
       <w:pPr>
         <w:pStyle w:val="Cabealho1"/>
       </w:pPr>
+      <w:bookmarkStart w:id="1" w:name="_Toc353967122"/>
       <w:r>
         <w:lastRenderedPageBreak/>
         <w:t>Modificações da Primeira Fase</w:t>
       </w:r>
+      <w:bookmarkEnd w:id="1"/>
+    </w:p>
+    <w:p/>
+    <w:p>
+      <w:pPr>
+        <w:ind w:firstLine="709"/>
+      </w:pPr>
+      <w:r>
+        <w:t xml:space="preserve">Relativamente à primeira fase o grupo acrescentou, por sugestão do professor, ao programa uma funcionalidade que gera </w:t>
+      </w:r>
+      <w:r>
+        <w:rPr>
+          <w:b/>
+        </w:rPr>
+        <w:t>currículos vitais</w:t>
+      </w:r>
+      <w:r>
+        <w:t>, tendo como base o perfil do candidato, para isso efetuou-se uma pesquisa sobre o assunto de forma a realizar essa implementação de forma correta de acordo com os padrões normais.</w:t>
+      </w:r>
+    </w:p>
+    <w:p>
+      <w:pPr>
+        <w:ind w:firstLine="709"/>
+      </w:pPr>
+      <w:r>
+        <w:t>O grupo também tentou melhorar outras funcionalidades como por exemplo, as sugestões  que poderão ser personalizadas pelo o utilizador.</w:t>
+      </w:r>
       <w:r>
         <w:br w:type="page"/>
       </w:r>
@@ -1642,6 +1535,7 @@
       <w:pPr>
         <w:pStyle w:val="Cabealho1"/>
       </w:pPr>
+      <w:bookmarkStart w:id="2" w:name="_Toc353967123"/>
       <w:r>
         <w:lastRenderedPageBreak/>
         <w:t xml:space="preserve">Modelo de </w:t>
@@ -1649,14 +1543,30 @@
       <w:r>
         <w:t>Domínio</w:t>
       </w:r>
-    </w:p>
-    <w:p>
-      <w:pPr>
-        <w:pStyle w:val="Cabealho1"/>
-      </w:pPr>
-    </w:p>
-    <w:p>
-      <w:pPr>
+      <w:bookmarkEnd w:id="2"/>
+    </w:p>
+    <w:p>
+      <w:pPr>
+        <w:ind w:firstLine="709"/>
+      </w:pPr>
+      <w:r>
+        <w:t>O modelo de domínio e um esquema detalhado sobre todas as entidades de um grande sistema, e que representa todas as suas interações.</w:t>
+      </w:r>
+    </w:p>
+    <w:p>
+      <w:pPr>
+        <w:ind w:firstLine="709"/>
+      </w:pPr>
+      <w:r>
+        <w:t>O objetivo é criar uma plataforma/rede social de emprego em que por exemplo, se possa publicar anúncios e receber sugestão de candidatos . Como se pode ver abaixo neste modelo de domínio estão inseridas todas as interações entre entidades, como por exemplo, o empregador</w:t>
+      </w:r>
+      <w:r>
+        <w:t xml:space="preserve"> pode publicar anúncios e contratar candidatos, entre outros.</w:t>
+      </w:r>
+    </w:p>
+    <w:p>
+      <w:pPr>
+        <w:ind w:firstLine="709"/>
         <w:rPr>
           <w:rFonts w:asciiTheme="majorHAnsi" w:eastAsiaTheme="majorEastAsia" w:hAnsiTheme="majorHAnsi" w:cstheme="majorBidi"/>
           <w:b/>
@@ -1667,6 +1577,239 @@
         </w:rPr>
       </w:pPr>
       <w:r>
+        <w:rPr>
+          <w:noProof/>
+        </w:rPr>
+        <mc:AlternateContent>
+          <mc:Choice Requires="wps">
+            <w:drawing>
+              <wp:anchor distT="0" distB="0" distL="114300" distR="114300" simplePos="0" relativeHeight="251659264" behindDoc="0" locked="0" layoutInCell="1" allowOverlap="1" wp14:anchorId="2A103EEE" wp14:editId="4C4B049B">
+                <wp:simplePos x="0" y="0"/>
+                <wp:positionH relativeFrom="column">
+                  <wp:align>center</wp:align>
+                </wp:positionH>
+                <wp:positionV relativeFrom="paragraph">
+                  <wp:posOffset>0</wp:posOffset>
+                </wp:positionV>
+                <wp:extent cx="6259720" cy="4540195"/>
+                <wp:effectExtent l="0" t="0" r="27305" b="13335"/>
+                <wp:wrapNone/>
+                <wp:docPr id="307" name="Caixa de Texto 2"/>
+                <wp:cNvGraphicFramePr>
+                  <a:graphicFrameLocks xmlns:a="http://schemas.openxmlformats.org/drawingml/2006/main"/>
+                </wp:cNvGraphicFramePr>
+                <a:graphic xmlns:a="http://schemas.openxmlformats.org/drawingml/2006/main">
+                  <a:graphicData uri="http://schemas.microsoft.com/office/word/2010/wordprocessingShape">
+                    <wps:wsp>
+                      <wps:cNvSpPr txBox="1">
+                        <a:spLocks noChangeArrowheads="1"/>
+                      </wps:cNvSpPr>
+                      <wps:spPr bwMode="auto">
+                        <a:xfrm>
+                          <a:off x="0" y="0"/>
+                          <a:ext cx="6259720" cy="4540195"/>
+                        </a:xfrm>
+                        <a:prstGeom prst="rect">
+                          <a:avLst/>
+                        </a:prstGeom>
+                        <a:solidFill>
+                          <a:srgbClr val="FFFFFF"/>
+                        </a:solidFill>
+                        <a:ln w="9525">
+                          <a:solidFill>
+                            <a:srgbClr val="000000"/>
+                          </a:solidFill>
+                          <a:miter lim="800000"/>
+                          <a:headEnd/>
+                          <a:tailEnd/>
+                        </a:ln>
+                      </wps:spPr>
+                      <wps:txbx>
+                        <w:txbxContent>
+                          <w:p>
+                            <w:pPr>
+                              <w:keepNext/>
+                            </w:pPr>
+                            <w:r>
+                              <w:rPr>
+                                <w:noProof/>
+                                <w:lang w:eastAsia="pt-PT"/>
+                              </w:rPr>
+                              <w:drawing>
+                                <wp:inline distT="0" distB="0" distL="0" distR="0" wp14:anchorId="564A496E" wp14:editId="7AEFE224">
+                                  <wp:extent cx="5579954" cy="3943847"/>
+                                  <wp:effectExtent l="0" t="0" r="1905" b="0"/>
+                                  <wp:docPr id="15" name="Imagem 15"/>
+                                  <wp:cNvGraphicFramePr>
+                                    <a:graphicFrameLocks xmlns:a="http://schemas.openxmlformats.org/drawingml/2006/main" noChangeAspect="1"/>
+                                  </wp:cNvGraphicFramePr>
+                                  <a:graphic xmlns:a="http://schemas.openxmlformats.org/drawingml/2006/main">
+                                    <a:graphicData uri="http://schemas.openxmlformats.org/drawingml/2006/picture">
+                                      <pic:pic xmlns:pic="http://schemas.openxmlformats.org/drawingml/2006/picture">
+                                        <pic:nvPicPr>
+                                          <pic:cNvPr id="0" name="Modelo_Dominio_LI4.jpg"/>
+                                          <pic:cNvPicPr/>
+                                        </pic:nvPicPr>
+                                        <pic:blipFill>
+                                          <a:blip r:embed="rId14">
+                                            <a:extLst>
+                                              <a:ext uri="{28A0092B-C50C-407E-A947-70E740481C1C}">
+                                                <a14:useLocalDpi xmlns:a14="http://schemas.microsoft.com/office/drawing/2010/main" val="0"/>
+                                              </a:ext>
+                                            </a:extLst>
+                                          </a:blip>
+                                          <a:stretch>
+                                            <a:fillRect/>
+                                          </a:stretch>
+                                        </pic:blipFill>
+                                        <pic:spPr>
+                                          <a:xfrm>
+                                            <a:off x="0" y="0"/>
+                                            <a:ext cx="5582920" cy="3945943"/>
+                                          </a:xfrm>
+                                          <a:prstGeom prst="rect">
+                                            <a:avLst/>
+                                          </a:prstGeom>
+                                        </pic:spPr>
+                                      </pic:pic>
+                                    </a:graphicData>
+                                  </a:graphic>
+                                </wp:inline>
+                              </w:drawing>
+                            </w:r>
+                          </w:p>
+                          <w:p>
+                            <w:pPr>
+                              <w:pStyle w:val="Legenda"/>
+                              <w:jc w:val="center"/>
+                            </w:pPr>
+                            <w:bookmarkStart w:id="3" w:name="_Toc353967129"/>
+                            <w:r>
+                              <w:t xml:space="preserve">Figura </w:t>
+                            </w:r>
+                            <w:fldSimple w:instr=" SEQ Figura \* ARABIC ">
+                              <w:r>
+                                <w:rPr>
+                                  <w:noProof/>
+                                </w:rPr>
+                                <w:t>1</w:t>
+                              </w:r>
+                            </w:fldSimple>
+                            <w:r>
+                              <w:t xml:space="preserve"> Modelo de Domínio</w:t>
+                            </w:r>
+                            <w:bookmarkEnd w:id="3"/>
+                          </w:p>
+                          <w:p/>
+                        </w:txbxContent>
+                      </wps:txbx>
+                      <wps:bodyPr rot="0" vert="horz" wrap="square" lIns="91440" tIns="45720" rIns="91440" bIns="45720" anchor="t" anchorCtr="0">
+                        <a:noAutofit/>
+                      </wps:bodyPr>
+                    </wps:wsp>
+                  </a:graphicData>
+                </a:graphic>
+                <wp14:sizeRelH relativeFrom="margin">
+                  <wp14:pctWidth>0</wp14:pctWidth>
+                </wp14:sizeRelH>
+                <wp14:sizeRelV relativeFrom="margin">
+                  <wp14:pctHeight>0</wp14:pctHeight>
+                </wp14:sizeRelV>
+              </wp:anchor>
+            </w:drawing>
+          </mc:Choice>
+          <mc:Fallback>
+            <w:pict>
+              <v:shapetype id="_x0000_t202" coordsize="21600,21600" o:spt="202" path="m,l,21600r21600,l21600,xe">
+                <v:stroke joinstyle="miter"/>
+                <v:path gradientshapeok="t" o:connecttype="rect"/>
+              </v:shapetype>
+              <v:shape id="Caixa de Texto 2" o:spid="_x0000_s1026" type="#_x0000_t202" style="position:absolute;left:0;text-align:left;margin-left:0;margin-top:0;width:492.9pt;height:357.5pt;z-index:251659264;visibility:visible;mso-wrap-style:square;mso-width-percent:0;mso-height-percent:0;mso-wrap-distance-left:9pt;mso-wrap-distance-top:0;mso-wrap-distance-right:9pt;mso-wrap-distance-bottom:0;mso-position-horizontal:center;mso-position-horizontal-relative:text;mso-position-vertical:absolute;mso-position-vertical-relative:text;mso-width-percent:0;mso-height-percent:0;mso-width-relative:margin;mso-height-relative:margin;v-text-anchor:top" o:gfxdata="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">
+                <v:textbox>
+                  <w:txbxContent>
+                    <w:p>
+                      <w:pPr>
+                        <w:keepNext/>
+                      </w:pPr>
+                      <w:r>
+                        <w:rPr>
+                          <w:noProof/>
+                          <w:lang w:eastAsia="pt-PT"/>
+                        </w:rPr>
+                        <w:drawing>
+                          <wp:inline distT="0" distB="0" distL="0" distR="0" wp14:anchorId="564A496E" wp14:editId="7AEFE224">
+                            <wp:extent cx="5579954" cy="3943847"/>
+                            <wp:effectExtent l="0" t="0" r="1905" b="0"/>
+                            <wp:docPr id="15" name="Imagem 15"/>
+                            <wp:cNvGraphicFramePr>
+                              <a:graphicFrameLocks xmlns:a="http://schemas.openxmlformats.org/drawingml/2006/main" noChangeAspect="1"/>
+                            </wp:cNvGraphicFramePr>
+                            <a:graphic xmlns:a="http://schemas.openxmlformats.org/drawingml/2006/main">
+                              <a:graphicData uri="http://schemas.openxmlformats.org/drawingml/2006/picture">
+                                <pic:pic xmlns:pic="http://schemas.openxmlformats.org/drawingml/2006/picture">
+                                  <pic:nvPicPr>
+                                    <pic:cNvPr id="0" name="Modelo_Dominio_LI4.jpg"/>
+                                    <pic:cNvPicPr/>
+                                  </pic:nvPicPr>
+                                  <pic:blipFill>
+                                    <a:blip r:embed="rId14">
+                                      <a:extLst>
+                                        <a:ext uri="{28A0092B-C50C-407E-A947-70E740481C1C}">
+                                          <a14:useLocalDpi xmlns:a14="http://schemas.microsoft.com/office/drawing/2010/main" val="0"/>
+                                        </a:ext>
+                                      </a:extLst>
+                                    </a:blip>
+                                    <a:stretch>
+                                      <a:fillRect/>
+                                    </a:stretch>
+                                  </pic:blipFill>
+                                  <pic:spPr>
+                                    <a:xfrm>
+                                      <a:off x="0" y="0"/>
+                                      <a:ext cx="5582920" cy="3945943"/>
+                                    </a:xfrm>
+                                    <a:prstGeom prst="rect">
+                                      <a:avLst/>
+                                    </a:prstGeom>
+                                  </pic:spPr>
+                                </pic:pic>
+                              </a:graphicData>
+                            </a:graphic>
+                          </wp:inline>
+                        </w:drawing>
+                      </w:r>
+                    </w:p>
+                    <w:p>
+                      <w:pPr>
+                        <w:pStyle w:val="Legenda"/>
+                        <w:jc w:val="center"/>
+                      </w:pPr>
+                      <w:bookmarkStart w:id="4" w:name="_Toc353967129"/>
+                      <w:r>
+                        <w:t xml:space="preserve">Figura </w:t>
+                      </w:r>
+                      <w:fldSimple w:instr=" SEQ Figura \* ARABIC ">
+                        <w:r>
+                          <w:rPr>
+                            <w:noProof/>
+                          </w:rPr>
+                          <w:t>1</w:t>
+                        </w:r>
+                      </w:fldSimple>
+                      <w:r>
+                        <w:t xml:space="preserve"> Modelo de Domínio</w:t>
+                      </w:r>
+                      <w:bookmarkEnd w:id="4"/>
+                    </w:p>
+                    <w:p/>
+                  </w:txbxContent>
+                </v:textbox>
+              </v:shape>
+            </w:pict>
+          </mc:Fallback>
+        </mc:AlternateContent>
+      </w:r>
+      <w:r>
         <w:br w:type="page"/>
       </w:r>
     </w:p>
@@ -1674,8 +1817,12 @@
       <w:pPr>
         <w:pStyle w:val="Cabealho1"/>
       </w:pPr>
+      <w:bookmarkStart w:id="5" w:name="_Toc353967124"/>
       <w:r>
         <w:lastRenderedPageBreak/>
+        <w:t xml:space="preserve">Diagrama de </w:t>
+      </w:r>
+      <w:r>
         <w:t xml:space="preserve">Use </w:t>
       </w:r>
       <w:r>
@@ -1684,20 +1831,98 @@
       <w:r>
         <w:t>s</w:t>
       </w:r>
-    </w:p>
-    <w:p>
-      <w:pPr>
-        <w:pStyle w:val="Cabealho1"/>
-      </w:pPr>
+      <w:bookmarkEnd w:id="5"/>
+    </w:p>
+    <w:p/>
+    <w:p>
+      <w:pPr>
+        <w:ind w:firstLine="709"/>
+        <w:rPr>
+          <w:lang w:eastAsia="ja-JP"/>
+        </w:rPr>
+      </w:pPr>
+      <w:r>
+        <w:rPr>
+          <w:lang w:eastAsia="ja-JP"/>
+        </w:rPr>
+        <w:t>Um diagrama de use-</w:t>
+      </w:r>
+      <w:r>
+        <w:rPr>
+          <w:lang w:eastAsia="ja-JP"/>
+        </w:rPr>
+        <w:t>cases é um diagrama que representa todos os atores envolventes num determinado sistema e, mais importante que isso, todas as ações que poderão executar.</w:t>
+      </w:r>
+    </w:p>
+    <w:p>
+      <w:pPr>
+        <w:ind w:firstLine="709"/>
+      </w:pPr>
+      <w:r>
+        <w:t>Neste modelo começamos por definir os intervenientes do sistema, designados por atores (</w:t>
+      </w:r>
+      <w:r>
+        <w:t>Candidato</w:t>
+      </w:r>
+      <w:r>
+        <w:t xml:space="preserve">, </w:t>
+      </w:r>
+      <w:r>
+        <w:t>Empregador</w:t>
+      </w:r>
+      <w:r>
+        <w:t>,</w:t>
+      </w:r>
+      <w:r>
+        <w:t xml:space="preserve"> </w:t>
+      </w:r>
+      <w:r>
+        <w:t xml:space="preserve"> </w:t>
+      </w:r>
+      <w:proofErr w:type="spellStart"/>
+      <w:r>
+        <w:t>Admin</w:t>
+      </w:r>
+      <w:proofErr w:type="spellEnd"/>
+      <w:r>
+        <w:t xml:space="preserve">.). </w:t>
+      </w:r>
+      <w:r>
+        <w:t xml:space="preserve">Em que pode também haver um ator chamado </w:t>
+      </w:r>
+      <w:r>
+        <w:rPr>
+          <w:b/>
+        </w:rPr>
+        <w:t>utilizador</w:t>
+      </w:r>
+      <w:r>
+        <w:t>, este pode ser considerado tanto um candidato como um empregador.</w:t>
+      </w:r>
+    </w:p>
+    <w:p>
+      <w:pPr>
+        <w:ind w:firstLine="709"/>
+      </w:pPr>
+      <w:r>
+        <w:t>Dos seguintes use cases realçam-se o use case Gerar CV, currículo vital, publicar anuncio, registo e login.</w:t>
+      </w:r>
+    </w:p>
+    <w:p>
+      <w:pPr>
+        <w:ind w:firstLine="709"/>
+      </w:pPr>
+    </w:p>
+    <w:p>
       <w:r>
         <w:rPr>
           <w:noProof/>
           <w:lang w:eastAsia="pt-PT"/>
         </w:rPr>
         <w:drawing>
-          <wp:inline distT="0" distB="0" distL="0" distR="0" wp14:anchorId="215181B3" wp14:editId="4EE97569">
-            <wp:extent cx="5393646" cy="5303520"/>
-            <wp:effectExtent l="0" t="0" r="0" b="0"/>
+          <wp:inline distT="0" distB="0" distL="0" distR="0" wp14:anchorId="755BD296" wp14:editId="5EAAB3D6">
+            <wp:extent cx="5390985" cy="5510254"/>
+            <wp:effectExtent l="0" t="0" r="635" b="0"/>
             <wp:docPr id="7" name="Imagem 7"/>
             <wp:cNvGraphicFramePr>
               <a:graphicFrameLocks xmlns:a="http://schemas.openxmlformats.org/drawingml/2006/main" noChangeAspect="1"/>
@@ -1710,7 +1935,7 @@
                     <pic:cNvPicPr/>
                   </pic:nvPicPr>
                   <pic:blipFill>
-                    <a:blip r:embed="rId11">
+                    <a:blip r:embed="rId15">
                       <a:extLst>
                         <a:ext uri="{28A0092B-C50C-407E-A947-70E740481C1C}">
                           <a14:useLocalDpi xmlns:a14="http://schemas.microsoft.com/office/drawing/2010/main" val="0"/>
@@ -1724,7 +1949,7 @@
                   <pic:spPr>
                     <a:xfrm>
                       <a:off x="0" y="0"/>
-                      <a:ext cx="5400040" cy="5309807"/>
+                      <a:ext cx="5400040" cy="5519509"/>
                     </a:xfrm>
                     <a:prstGeom prst="rect">
                       <a:avLst/>
@@ -1742,30 +1967,22 @@
         <w:pStyle w:val="Legenda"/>
         <w:jc w:val="center"/>
       </w:pPr>
+      <w:bookmarkStart w:id="6" w:name="_Toc353967130"/>
       <w:r>
         <w:t xml:space="preserve">Figura </w:t>
       </w:r>
-      <w:r>
-        <w:fldChar w:fldCharType="begin"/>
-      </w:r>
-      <w:r>
-        <w:instrText xml:space="preserve"> SEQ Figura \* ARABIC </w:instrText>
-      </w:r>
-      <w:r>
-        <w:fldChar w:fldCharType="separate"/>
-      </w:r>
-      <w:r>
-        <w:rPr>
-          <w:noProof/>
-        </w:rPr>
-        <w:t>1</w:t>
-      </w:r>
-      <w:r>
-        <w:fldChar w:fldCharType="end"/>
-      </w:r>
+      <w:fldSimple w:instr=" SEQ Figura \* ARABIC ">
+        <w:r>
+          <w:rPr>
+            <w:noProof/>
+          </w:rPr>
+          <w:t>2</w:t>
+        </w:r>
+      </w:fldSimple>
       <w:r>
         <w:t xml:space="preserve"> Use Cases</w:t>
       </w:r>
+      <w:bookmarkEnd w:id="6"/>
     </w:p>
     <w:p>
       <w:pPr>
@@ -1786,6 +2003,7 @@
       <w:pPr>
         <w:pStyle w:val="Cabealho1"/>
       </w:pPr>
+      <w:bookmarkStart w:id="7" w:name="_Toc353967125"/>
       <w:r>
         <w:lastRenderedPageBreak/>
         <w:t xml:space="preserve">Diagramas de </w:t>
@@ -1793,22 +2011,651 @@
       <w:r>
         <w:t>Sequencia</w:t>
       </w:r>
-    </w:p>
-    <w:p>
-      <w:bookmarkStart w:id="1" w:name="_GoBack"/>
-      <w:bookmarkEnd w:id="1"/>
+      <w:bookmarkEnd w:id="7"/>
+    </w:p>
+    <w:p>
+      <w:pPr>
+        <w:ind w:firstLine="709"/>
+        <w:rPr>
+          <w:lang w:eastAsia="ja-JP"/>
+        </w:rPr>
+      </w:pPr>
+      <w:r>
+        <w:rPr>
+          <w:lang w:eastAsia="ja-JP"/>
+        </w:rPr>
+        <w:t>Os diagramas de sequência são dos mais importantes diagramas que se apresentam. São eles que mais se aproximam ao código implementado.</w:t>
+      </w:r>
+    </w:p>
+    <w:p>
+      <w:pPr>
+        <w:ind w:firstLine="709"/>
+      </w:pPr>
+      <w:r>
+        <w:t xml:space="preserve">Após da elaboração dos </w:t>
+      </w:r>
+      <w:r>
+        <w:rPr>
+          <w:b/>
+          <w:i/>
+        </w:rPr>
+        <w:t>use cases</w:t>
+      </w:r>
+      <w:r>
+        <w:t xml:space="preserve"> e da sua </w:t>
+      </w:r>
+      <w:r>
+        <w:t>respe</w:t>
+      </w:r>
+      <w:r>
+        <w:t>tiva especificação, procedemos á elaboração dos diagramas de sequência sendo estes</w:t>
+      </w:r>
+      <w:r>
+        <w:t xml:space="preserve"> centrados na arquitetura do sistema que estamos a desenvolver, permitindo começar a análise </w:t>
+      </w:r>
+      <w:r>
+        <w:t xml:space="preserve">do </w:t>
+      </w:r>
+      <w:r>
+        <w:t>sistema.</w:t>
+      </w:r>
+    </w:p>
+    <w:p>
+      <w:pPr>
+        <w:ind w:firstLine="709"/>
+      </w:pPr>
+      <w:r>
+        <w:t>Sendo assim</w:t>
+      </w:r>
+      <w:r>
+        <w:t xml:space="preserve"> cada um dos diagramas de sequência irá representar os atores que interagem com o sistema, os eventos gerados pelos atores e as respostas geradas pelo sistema. </w:t>
+      </w:r>
+    </w:p>
+    <w:p>
+      <w:pPr>
+        <w:ind w:firstLine="709"/>
+      </w:pPr>
+      <w:r>
+        <w:rPr>
+          <w:noProof/>
+        </w:rPr>
+        <mc:AlternateContent>
+          <mc:Choice Requires="wps">
+            <w:drawing>
+              <wp:anchor distT="0" distB="0" distL="114300" distR="114300" simplePos="0" relativeHeight="251661312" behindDoc="0" locked="0" layoutInCell="1" allowOverlap="1" wp14:anchorId="127FC7C6" wp14:editId="4B1FA263">
+                <wp:simplePos x="0" y="0"/>
+                <wp:positionH relativeFrom="column">
+                  <wp:align>center</wp:align>
+                </wp:positionH>
+                <wp:positionV relativeFrom="paragraph">
+                  <wp:posOffset>0</wp:posOffset>
+                </wp:positionV>
+                <wp:extent cx="4810540" cy="4587903"/>
+                <wp:effectExtent l="0" t="0" r="28575" b="22225"/>
+                <wp:wrapNone/>
+                <wp:docPr id="3" name="Caixa de Texto 2"/>
+                <wp:cNvGraphicFramePr>
+                  <a:graphicFrameLocks xmlns:a="http://schemas.openxmlformats.org/drawingml/2006/main"/>
+                </wp:cNvGraphicFramePr>
+                <a:graphic xmlns:a="http://schemas.openxmlformats.org/drawingml/2006/main">
+                  <a:graphicData uri="http://schemas.microsoft.com/office/word/2010/wordprocessingShape">
+                    <wps:wsp>
+                      <wps:cNvSpPr txBox="1">
+                        <a:spLocks noChangeArrowheads="1"/>
+                      </wps:cNvSpPr>
+                      <wps:spPr bwMode="auto">
+                        <a:xfrm>
+                          <a:off x="0" y="0"/>
+                          <a:ext cx="4810540" cy="4587903"/>
+                        </a:xfrm>
+                        <a:prstGeom prst="rect">
+                          <a:avLst/>
+                        </a:prstGeom>
+                        <a:solidFill>
+                          <a:srgbClr val="FFFFFF"/>
+                        </a:solidFill>
+                        <a:ln w="9525">
+                          <a:solidFill>
+                            <a:srgbClr val="000000"/>
+                          </a:solidFill>
+                          <a:miter lim="800000"/>
+                          <a:headEnd/>
+                          <a:tailEnd/>
+                        </a:ln>
+                      </wps:spPr>
+                      <wps:txbx>
+                        <w:txbxContent>
+                          <w:p>
+                            <w:pPr>
+                              <w:keepNext/>
+                            </w:pPr>
+                            <w:r>
+                              <w:rPr>
+                                <w:noProof/>
+                                <w:lang w:eastAsia="pt-PT"/>
+                              </w:rPr>
+                              <w:drawing>
+                                <wp:inline distT="0" distB="0" distL="0" distR="0" wp14:anchorId="4D93AD9F" wp14:editId="35788567">
+                                  <wp:extent cx="4595854" cy="4214192"/>
+                                  <wp:effectExtent l="0" t="0" r="0" b="0"/>
+                                  <wp:docPr id="16" name="Imagem 16"/>
+                                  <wp:cNvGraphicFramePr>
+                                    <a:graphicFrameLocks xmlns:a="http://schemas.openxmlformats.org/drawingml/2006/main" noChangeAspect="1"/>
+                                  </wp:cNvGraphicFramePr>
+                                  <a:graphic xmlns:a="http://schemas.openxmlformats.org/drawingml/2006/main">
+                                    <a:graphicData uri="http://schemas.openxmlformats.org/drawingml/2006/picture">
+                                      <pic:pic xmlns:pic="http://schemas.openxmlformats.org/drawingml/2006/picture">
+                                        <pic:nvPicPr>
+                                          <pic:cNvPr id="0" name="Pedir Sugestões de Anuncios - Alternative.jpg"/>
+                                          <pic:cNvPicPr/>
+                                        </pic:nvPicPr>
+                                        <pic:blipFill>
+                                          <a:blip r:embed="rId16">
+                                            <a:extLst>
+                                              <a:ext uri="{28A0092B-C50C-407E-A947-70E740481C1C}">
+                                                <a14:useLocalDpi xmlns:a14="http://schemas.microsoft.com/office/drawing/2010/main" val="0"/>
+                                              </a:ext>
+                                            </a:extLst>
+                                          </a:blip>
+                                          <a:stretch>
+                                            <a:fillRect/>
+                                          </a:stretch>
+                                        </pic:blipFill>
+                                        <pic:spPr>
+                                          <a:xfrm>
+                                            <a:off x="0" y="0"/>
+                                            <a:ext cx="4598938" cy="4217020"/>
+                                          </a:xfrm>
+                                          <a:prstGeom prst="rect">
+                                            <a:avLst/>
+                                          </a:prstGeom>
+                                        </pic:spPr>
+                                      </pic:pic>
+                                    </a:graphicData>
+                                  </a:graphic>
+                                </wp:inline>
+                              </w:drawing>
+                            </w:r>
+                          </w:p>
+                          <w:p>
+                            <w:pPr>
+                              <w:pStyle w:val="Legenda"/>
+                              <w:jc w:val="center"/>
+                            </w:pPr>
+                            <w:bookmarkStart w:id="8" w:name="_Toc353967131"/>
+                            <w:r>
+                              <w:t xml:space="preserve">Figura </w:t>
+                            </w:r>
+                            <w:fldSimple w:instr=" SEQ Figura \* ARABIC ">
+                              <w:r>
+                                <w:rPr>
+                                  <w:noProof/>
+                                </w:rPr>
+                                <w:t>3</w:t>
+                              </w:r>
+                            </w:fldSimple>
+                            <w:r>
+                              <w:t xml:space="preserve"> Diagrama Sequencia Sugerir Anuncio</w:t>
+                            </w:r>
+                            <w:bookmarkEnd w:id="8"/>
+                          </w:p>
+                          <w:p/>
+                        </w:txbxContent>
+                      </wps:txbx>
+                      <wps:bodyPr rot="0" vert="horz" wrap="square" lIns="91440" tIns="45720" rIns="91440" bIns="45720" anchor="t" anchorCtr="0">
+                        <a:noAutofit/>
+                      </wps:bodyPr>
+                    </wps:wsp>
+                  </a:graphicData>
+                </a:graphic>
+                <wp14:sizeRelH relativeFrom="margin">
+                  <wp14:pctWidth>0</wp14:pctWidth>
+                </wp14:sizeRelH>
+                <wp14:sizeRelV relativeFrom="margin">
+                  <wp14:pctHeight>0</wp14:pctHeight>
+                </wp14:sizeRelV>
+              </wp:anchor>
+            </w:drawing>
+          </mc:Choice>
+          <mc:Fallback>
+            <w:pict>
+              <v:shape id="_x0000_s1027" type="#_x0000_t202" style="position:absolute;left:0;text-align:left;margin-left:0;margin-top:0;width:378.8pt;height:361.25pt;z-index:251661312;visibility:visible;mso-wrap-style:square;mso-width-percent:0;mso-height-percent:0;mso-wrap-distance-left:9pt;mso-wrap-distance-top:0;mso-wrap-distance-right:9pt;mso-wrap-distance-bottom:0;mso-position-horizontal:center;mso-position-horizontal-relative:text;mso-position-vertical:absolute;mso-position-vertical-relative:text;mso-width-percent:0;mso-height-percent:0;mso-width-relative:margin;mso-height-relative:margin;v-text-anchor:top" o:gfxdata="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">
+                <v:textbox>
+                  <w:txbxContent>
+                    <w:p>
+                      <w:pPr>
+                        <w:keepNext/>
+                      </w:pPr>
+                      <w:r>
+                        <w:rPr>
+                          <w:noProof/>
+                          <w:lang w:eastAsia="pt-PT"/>
+                        </w:rPr>
+                        <w:drawing>
+                          <wp:inline distT="0" distB="0" distL="0" distR="0" wp14:anchorId="4D93AD9F" wp14:editId="35788567">
+                            <wp:extent cx="4595854" cy="4214192"/>
+                            <wp:effectExtent l="0" t="0" r="0" b="0"/>
+                            <wp:docPr id="16" name="Imagem 16"/>
+                            <wp:cNvGraphicFramePr>
+                              <a:graphicFrameLocks xmlns:a="http://schemas.openxmlformats.org/drawingml/2006/main" noChangeAspect="1"/>
+                            </wp:cNvGraphicFramePr>
+                            <a:graphic xmlns:a="http://schemas.openxmlformats.org/drawingml/2006/main">
+                              <a:graphicData uri="http://schemas.openxmlformats.org/drawingml/2006/picture">
+                                <pic:pic xmlns:pic="http://schemas.openxmlformats.org/drawingml/2006/picture">
+                                  <pic:nvPicPr>
+                                    <pic:cNvPr id="0" name="Pedir Sugestões de Anuncios - Alternative.jpg"/>
+                                    <pic:cNvPicPr/>
+                                  </pic:nvPicPr>
+                                  <pic:blipFill>
+                                    <a:blip r:embed="rId16">
+                                      <a:extLst>
+                                        <a:ext uri="{28A0092B-C50C-407E-A947-70E740481C1C}">
+                                          <a14:useLocalDpi xmlns:a14="http://schemas.microsoft.com/office/drawing/2010/main" val="0"/>
+                                        </a:ext>
+                                      </a:extLst>
+                                    </a:blip>
+                                    <a:stretch>
+                                      <a:fillRect/>
+                                    </a:stretch>
+                                  </pic:blipFill>
+                                  <pic:spPr>
+                                    <a:xfrm>
+                                      <a:off x="0" y="0"/>
+                                      <a:ext cx="4598938" cy="4217020"/>
+                                    </a:xfrm>
+                                    <a:prstGeom prst="rect">
+                                      <a:avLst/>
+                                    </a:prstGeom>
+                                  </pic:spPr>
+                                </pic:pic>
+                              </a:graphicData>
+                            </a:graphic>
+                          </wp:inline>
+                        </w:drawing>
+                      </w:r>
+                    </w:p>
+                    <w:p>
+                      <w:pPr>
+                        <w:pStyle w:val="Legenda"/>
+                        <w:jc w:val="center"/>
+                      </w:pPr>
+                      <w:bookmarkStart w:id="9" w:name="_Toc353967131"/>
+                      <w:r>
+                        <w:t xml:space="preserve">Figura </w:t>
+                      </w:r>
+                      <w:fldSimple w:instr=" SEQ Figura \* ARABIC ">
+                        <w:r>
+                          <w:rPr>
+                            <w:noProof/>
+                          </w:rPr>
+                          <w:t>3</w:t>
+                        </w:r>
+                      </w:fldSimple>
+                      <w:r>
+                        <w:t xml:space="preserve"> Diagrama Sequencia Sugerir Anuncio</w:t>
+                      </w:r>
+                      <w:bookmarkEnd w:id="9"/>
+                    </w:p>
+                    <w:p/>
+                  </w:txbxContent>
+                </v:textbox>
+              </v:shape>
+            </w:pict>
+          </mc:Fallback>
+        </mc:AlternateContent>
+      </w:r>
+    </w:p>
+    <w:p>
+      <w:pPr>
+        <w:ind w:firstLine="709"/>
+      </w:pPr>
     </w:p>
     <w:p>
       <w:pPr>
         <w:pStyle w:val="Cabealho1"/>
       </w:pPr>
     </w:p>
+    <w:p/>
+    <w:p/>
+    <w:p/>
+    <w:p/>
+    <w:p/>
+    <w:p/>
+    <w:p/>
+    <w:p>
+      <w:pPr>
+        <w:ind w:firstLine="709"/>
+      </w:pPr>
+    </w:p>
+    <w:p>
+      <w:pPr>
+        <w:ind w:firstLine="709"/>
+      </w:pPr>
+    </w:p>
+    <w:p>
+      <w:pPr>
+        <w:ind w:firstLine="709"/>
+      </w:pPr>
+    </w:p>
+    <w:p>
+      <w:pPr>
+        <w:ind w:firstLine="709"/>
+      </w:pPr>
+    </w:p>
+    <w:p>
+      <w:pPr>
+        <w:ind w:firstLine="709"/>
+      </w:pPr>
+      <w:r>
+        <w:t>No diagrama representado assim pode ver-se como será feita a implementação da funcionalidade sugerir anuncio, em que como já foi dito anteriormente, haverá duas alternativas uma em que a sugestão é personalizada pelo utilizador, por exemplo, o utilizador apenas quer que lhe sejam sugeridos anúncios em que o local é Braga, a outra alternativa é o programa sugerir de acordo com as suas definições padrão, definidas por quem cria o programa.</w:t>
+      </w:r>
+      <w:r>
+        <w:br w:type="page"/>
+      </w:r>
+    </w:p>
+    <w:p>
+      <w:r>
+        <w:rPr>
+          <w:noProof/>
+        </w:rPr>
+        <w:lastRenderedPageBreak/>
+        <mc:AlternateContent>
+          <mc:Choice Requires="wps">
+            <w:drawing>
+              <wp:anchor distT="0" distB="0" distL="114300" distR="114300" simplePos="0" relativeHeight="251663360" behindDoc="0" locked="0" layoutInCell="1" allowOverlap="1" wp14:anchorId="17A5974B" wp14:editId="46A9DE3B">
+                <wp:simplePos x="0" y="0"/>
+                <wp:positionH relativeFrom="column">
+                  <wp:align>center</wp:align>
+                </wp:positionH>
+                <wp:positionV relativeFrom="paragraph">
+                  <wp:posOffset>0</wp:posOffset>
+                </wp:positionV>
+                <wp:extent cx="6202017" cy="3983604"/>
+                <wp:effectExtent l="0" t="0" r="27940" b="17145"/>
+                <wp:wrapNone/>
+                <wp:docPr id="8" name="Caixa de Texto 2"/>
+                <wp:cNvGraphicFramePr>
+                  <a:graphicFrameLocks xmlns:a="http://schemas.openxmlformats.org/drawingml/2006/main"/>
+                </wp:cNvGraphicFramePr>
+                <a:graphic xmlns:a="http://schemas.openxmlformats.org/drawingml/2006/main">
+                  <a:graphicData uri="http://schemas.microsoft.com/office/word/2010/wordprocessingShape">
+                    <wps:wsp>
+                      <wps:cNvSpPr txBox="1">
+                        <a:spLocks noChangeArrowheads="1"/>
+                      </wps:cNvSpPr>
+                      <wps:spPr bwMode="auto">
+                        <a:xfrm>
+                          <a:off x="0" y="0"/>
+                          <a:ext cx="6202017" cy="3983604"/>
+                        </a:xfrm>
+                        <a:prstGeom prst="rect">
+                          <a:avLst/>
+                        </a:prstGeom>
+                        <a:solidFill>
+                          <a:srgbClr val="FFFFFF"/>
+                        </a:solidFill>
+                        <a:ln w="9525">
+                          <a:solidFill>
+                            <a:srgbClr val="000000"/>
+                          </a:solidFill>
+                          <a:miter lim="800000"/>
+                          <a:headEnd/>
+                          <a:tailEnd/>
+                        </a:ln>
+                      </wps:spPr>
+                      <wps:txbx>
+                        <w:txbxContent>
+                          <w:p>
+                            <w:pPr>
+                              <w:keepNext/>
+                            </w:pPr>
+                            <w:r>
+                              <w:rPr>
+                                <w:noProof/>
+                                <w:lang w:eastAsia="pt-PT"/>
+                              </w:rPr>
+                              <w:drawing>
+                                <wp:inline distT="0" distB="0" distL="0" distR="0" wp14:anchorId="43BF064F" wp14:editId="1261E7E8">
+                                  <wp:extent cx="5987333" cy="3578031"/>
+                                  <wp:effectExtent l="0" t="0" r="0" b="3810"/>
+                                  <wp:docPr id="17" name="Imagem 17"/>
+                                  <wp:cNvGraphicFramePr>
+                                    <a:graphicFrameLocks xmlns:a="http://schemas.openxmlformats.org/drawingml/2006/main" noChangeAspect="1"/>
+                                  </wp:cNvGraphicFramePr>
+                                  <a:graphic xmlns:a="http://schemas.openxmlformats.org/drawingml/2006/main">
+                                    <a:graphicData uri="http://schemas.openxmlformats.org/drawingml/2006/picture">
+                                      <pic:pic xmlns:pic="http://schemas.openxmlformats.org/drawingml/2006/picture">
+                                        <pic:nvPicPr>
+                                          <pic:cNvPr id="0" name="Pesquisar anuncio - Main.jpg"/>
+                                          <pic:cNvPicPr/>
+                                        </pic:nvPicPr>
+                                        <pic:blipFill>
+                                          <a:blip r:embed="rId17">
+                                            <a:extLst>
+                                              <a:ext uri="{28A0092B-C50C-407E-A947-70E740481C1C}">
+                                                <a14:useLocalDpi xmlns:a14="http://schemas.microsoft.com/office/drawing/2010/main" val="0"/>
+                                              </a:ext>
+                                            </a:extLst>
+                                          </a:blip>
+                                          <a:stretch>
+                                            <a:fillRect/>
+                                          </a:stretch>
+                                        </pic:blipFill>
+                                        <pic:spPr>
+                                          <a:xfrm>
+                                            <a:off x="0" y="0"/>
+                                            <a:ext cx="5989783" cy="3579495"/>
+                                          </a:xfrm>
+                                          <a:prstGeom prst="rect">
+                                            <a:avLst/>
+                                          </a:prstGeom>
+                                        </pic:spPr>
+                                      </pic:pic>
+                                    </a:graphicData>
+                                  </a:graphic>
+                                </wp:inline>
+                              </w:drawing>
+                            </w:r>
+                          </w:p>
+                          <w:p>
+                            <w:pPr>
+                              <w:pStyle w:val="Legenda"/>
+                              <w:jc w:val="center"/>
+                            </w:pPr>
+                            <w:bookmarkStart w:id="10" w:name="_Toc353967132"/>
+                            <w:r>
+                              <w:t xml:space="preserve">Figura </w:t>
+                            </w:r>
+                            <w:fldSimple w:instr=" SEQ Figura \* ARABIC ">
+                              <w:r>
+                                <w:rPr>
+                                  <w:noProof/>
+                                </w:rPr>
+                                <w:t>4</w:t>
+                              </w:r>
+                            </w:fldSimple>
+                            <w:r>
+                              <w:t xml:space="preserve"> Diagrama Sequencia Pesquisar Anuncio</w:t>
+                            </w:r>
+                            <w:bookmarkEnd w:id="10"/>
+                          </w:p>
+                          <w:p/>
+                        </w:txbxContent>
+                      </wps:txbx>
+                      <wps:bodyPr rot="0" vert="horz" wrap="square" lIns="91440" tIns="45720" rIns="91440" bIns="45720" anchor="t" anchorCtr="0">
+                        <a:noAutofit/>
+                      </wps:bodyPr>
+                    </wps:wsp>
+                  </a:graphicData>
+                </a:graphic>
+                <wp14:sizeRelH relativeFrom="margin">
+                  <wp14:pctWidth>0</wp14:pctWidth>
+                </wp14:sizeRelH>
+                <wp14:sizeRelV relativeFrom="margin">
+                  <wp14:pctHeight>0</wp14:pctHeight>
+                </wp14:sizeRelV>
+              </wp:anchor>
+            </w:drawing>
+          </mc:Choice>
+          <mc:Fallback>
+            <w:pict>
+              <v:shape id="_x0000_s1028" type="#_x0000_t202" style="position:absolute;margin-left:0;margin-top:0;width:488.35pt;height:313.65pt;z-index:251663360;visibility:visible;mso-wrap-style:square;mso-width-percent:0;mso-height-percent:0;mso-wrap-distance-left:9pt;mso-wrap-distance-top:0;mso-wrap-distance-right:9pt;mso-wrap-distance-bottom:0;mso-position-horizontal:center;mso-position-horizontal-relative:text;mso-position-vertical:absolute;mso-position-vertical-relative:text;mso-width-percent:0;mso-height-percent:0;mso-width-relative:margin;mso-height-relative:margin;v-text-anchor:top" o:gfxdata="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">
+                <v:textbox>
+                  <w:txbxContent>
+                    <w:p>
+                      <w:pPr>
+                        <w:keepNext/>
+                      </w:pPr>
+                      <w:r>
+                        <w:rPr>
+                          <w:noProof/>
+                          <w:lang w:eastAsia="pt-PT"/>
+                        </w:rPr>
+                        <w:drawing>
+                          <wp:inline distT="0" distB="0" distL="0" distR="0" wp14:anchorId="43BF064F" wp14:editId="1261E7E8">
+                            <wp:extent cx="5987333" cy="3578031"/>
+                            <wp:effectExtent l="0" t="0" r="0" b="3810"/>
+                            <wp:docPr id="17" name="Imagem 17"/>
+                            <wp:cNvGraphicFramePr>
+                              <a:graphicFrameLocks xmlns:a="http://schemas.openxmlformats.org/drawingml/2006/main" noChangeAspect="1"/>
+                            </wp:cNvGraphicFramePr>
+                            <a:graphic xmlns:a="http://schemas.openxmlformats.org/drawingml/2006/main">
+                              <a:graphicData uri="http://schemas.openxmlformats.org/drawingml/2006/picture">
+                                <pic:pic xmlns:pic="http://schemas.openxmlformats.org/drawingml/2006/picture">
+                                  <pic:nvPicPr>
+                                    <pic:cNvPr id="0" name="Pesquisar anuncio - Main.jpg"/>
+                                    <pic:cNvPicPr/>
+                                  </pic:nvPicPr>
+                                  <pic:blipFill>
+                                    <a:blip r:embed="rId17">
+                                      <a:extLst>
+                                        <a:ext uri="{28A0092B-C50C-407E-A947-70E740481C1C}">
+                                          <a14:useLocalDpi xmlns:a14="http://schemas.microsoft.com/office/drawing/2010/main" val="0"/>
+                                        </a:ext>
+                                      </a:extLst>
+                                    </a:blip>
+                                    <a:stretch>
+                                      <a:fillRect/>
+                                    </a:stretch>
+                                  </pic:blipFill>
+                                  <pic:spPr>
+                                    <a:xfrm>
+                                      <a:off x="0" y="0"/>
+                                      <a:ext cx="5989783" cy="3579495"/>
+                                    </a:xfrm>
+                                    <a:prstGeom prst="rect">
+                                      <a:avLst/>
+                                    </a:prstGeom>
+                                  </pic:spPr>
+                                </pic:pic>
+                              </a:graphicData>
+                            </a:graphic>
+                          </wp:inline>
+                        </w:drawing>
+                      </w:r>
+                    </w:p>
+                    <w:p>
+                      <w:pPr>
+                        <w:pStyle w:val="Legenda"/>
+                        <w:jc w:val="center"/>
+                      </w:pPr>
+                      <w:bookmarkStart w:id="11" w:name="_Toc353967132"/>
+                      <w:r>
+                        <w:t xml:space="preserve">Figura </w:t>
+                      </w:r>
+                      <w:fldSimple w:instr=" SEQ Figura \* ARABIC ">
+                        <w:r>
+                          <w:rPr>
+                            <w:noProof/>
+                          </w:rPr>
+                          <w:t>4</w:t>
+                        </w:r>
+                      </w:fldSimple>
+                      <w:r>
+                        <w:t xml:space="preserve"> Diagrama Sequencia Pesquisar Anuncio</w:t>
+                      </w:r>
+                      <w:bookmarkEnd w:id="11"/>
+                    </w:p>
+                    <w:p/>
+                  </w:txbxContent>
+                </v:textbox>
+              </v:shape>
+            </w:pict>
+          </mc:Fallback>
+        </mc:AlternateContent>
+      </w:r>
+    </w:p>
+    <w:p/>
+    <w:p/>
+    <w:p/>
+    <w:p/>
+    <w:p/>
+    <w:p/>
+    <w:p/>
+    <w:p/>
+    <w:p/>
+    <w:p/>
+    <w:p/>
+    <w:p/>
+    <w:p>
+      <w:pPr>
+        <w:ind w:firstLine="709"/>
+      </w:pPr>
+      <w:r>
+        <w:t xml:space="preserve">O diagrama acima mostra que a implementação da funcionalidade pesquisar candidato, tem duas opções, uma é uma pesquisa simples que tem como filtro a </w:t>
+      </w:r>
+      <w:r>
+        <w:rPr>
+          <w:b/>
+        </w:rPr>
+        <w:t>área de trabalho e as habilitações mínimas</w:t>
+      </w:r>
+      <w:r>
+        <w:t xml:space="preserve"> , a outra opção é uma pesquisa avançada em que pode ser fornecido como filtro a </w:t>
+      </w:r>
+      <w:r>
+        <w:rPr>
+          <w:b/>
+        </w:rPr>
+        <w:t>localidade e a idade</w:t>
+      </w:r>
+      <w:r>
+        <w:rPr>
+          <w:b/>
+        </w:rPr>
+        <w:t xml:space="preserve"> </w:t>
+      </w:r>
+      <w:r>
+        <w:t>do candidato.</w:t>
+      </w:r>
+      <w:bookmarkStart w:id="12" w:name="_GoBack"/>
+      <w:bookmarkEnd w:id="12"/>
+    </w:p>
+    <w:p/>
+    <w:p/>
+    <w:p>
+      <w:pPr>
+        <w:pStyle w:val="Cabealho1"/>
+      </w:pPr>
+      <w:r>
+        <w:br w:type="page"/>
+      </w:r>
+    </w:p>
+    <w:p>
+      <w:pPr>
+        <w:pStyle w:val="Cabealho1"/>
+      </w:pPr>
+      <w:bookmarkStart w:id="13" w:name="_Toc353967126"/>
+      <w:r>
+        <w:lastRenderedPageBreak/>
+        <w:t>Conclusões</w:t>
+      </w:r>
+      <w:bookmarkEnd w:id="13"/>
+    </w:p>
     <w:p>
       <w:pPr>
         <w:rPr>
           <w:rFonts w:asciiTheme="majorHAnsi" w:eastAsiaTheme="majorEastAsia" w:hAnsiTheme="majorHAnsi" w:cstheme="majorBidi"/>
-          <w:b/>
-          <w:bCs/>
           <w:color w:val="365F91" w:themeColor="accent1" w:themeShade="BF"/>
           <w:sz w:val="28"/>
           <w:szCs w:val="28"/>
@@ -1822,22 +2669,14 @@
       <w:pPr>
         <w:pStyle w:val="Cabealho1"/>
       </w:pPr>
+      <w:bookmarkStart w:id="14" w:name="_Toc353967127"/>
       <w:r>
         <w:lastRenderedPageBreak/>
-        <w:br w:type="page"/>
-      </w:r>
-    </w:p>
-    <w:p>
-      <w:pPr>
-        <w:pStyle w:val="Cabealho1"/>
-      </w:pPr>
-      <w:bookmarkStart w:id="2" w:name="_Toc350981519"/>
-      <w:r>
-        <w:lastRenderedPageBreak/>
-        <w:t>Conclusões</w:t>
-      </w:r>
-      <w:bookmarkEnd w:id="2"/>
-    </w:p>
+        <w:t>Anexos</w:t>
+      </w:r>
+      <w:bookmarkEnd w:id="14"/>
+    </w:p>
+    <w:p/>
     <w:p>
       <w:pPr>
         <w:spacing w:after="0"/>
@@ -1888,7 +2727,7 @@
       </w:pPr>
     </w:p>
     <w:sectPr>
-      <w:footerReference w:type="default" r:id="rId12"/>
+      <w:footerReference w:type="default" r:id="rId18"/>
       <w:pgSz w:w="11906" w:h="16838"/>
       <w:pgMar w:top="1417" w:right="1701" w:bottom="1417" w:left="1701" w:header="708" w:footer="708" w:gutter="0"/>
       <w:pgNumType w:start="1"/>
@@ -1934,6 +2773,7 @@
         <w:docPartUnique/>
       </w:docPartObj>
     </w:sdtPr>
+    <w:sdtEndPr/>
     <w:sdtContent>
       <w:p>
         <w:pPr>
@@ -1953,7 +2793,7 @@
           <w:rPr>
             <w:noProof/>
           </w:rPr>
-          <w:t>5</w:t>
+          <w:t>6</w:t>
         </w:r>
         <w:r>
           <w:fldChar w:fldCharType="end"/>
@@ -3344,6 +4184,17 @@
       <w:szCs w:val="18"/>
     </w:rPr>
   </w:style>
+  <w:style w:type="paragraph" w:styleId="ndicedeilustraes">
+    <w:name w:val="table of figures"/>
+    <w:basedOn w:val="Normal"/>
+    <w:next w:val="Normal"/>
+    <w:uiPriority w:val="99"/>
+    <w:unhideWhenUsed/>
+    <w:rsid w:val="007107AF"/>
+    <w:pPr>
+      <w:spacing w:after="0"/>
+    </w:pPr>
+  </w:style>
 </w:styles>
 </file>
 
@@ -3881,6 +4732,17 @@
       <w:sz w:val="18"/>
       <w:szCs w:val="18"/>
     </w:rPr>
+  </w:style>
+  <w:style w:type="paragraph" w:styleId="ndicedeilustraes">
+    <w:name w:val="table of figures"/>
+    <w:basedOn w:val="Normal"/>
+    <w:next w:val="Normal"/>
+    <w:uiPriority w:val="99"/>
+    <w:unhideWhenUsed/>
+    <w:rsid w:val="007107AF"/>
+    <w:pPr>
+      <w:spacing w:after="0"/>
+    </w:pPr>
   </w:style>
 </w:styles>
 </file>
@@ -4173,7 +5035,7 @@
 </file>
 
 <file path=customXml/itemProps1.xml><?xml version="1.0" encoding="utf-8"?>
-<ds:datastoreItem xmlns:ds="http://schemas.openxmlformats.org/officeDocument/2006/customXml" ds:itemID="{38F7DF61-15D3-44B2-9E61-8ECCB06DD350}">
+<ds:datastoreItem xmlns:ds="http://schemas.openxmlformats.org/officeDocument/2006/customXml" ds:itemID="{C14B7813-9FF2-4421-9790-D218AF371F99}">
   <ds:schemaRefs>
     <ds:schemaRef ds:uri="http://schemas.openxmlformats.org/officeDocument/2006/bibliography"/>
   </ds:schemaRefs>

</xml_diff>

<commit_message>
relatorio e cenas do gregs
</commit_message>
<xml_diff>
--- a/Relatorio parte 2.docx
+++ b/Relatorio parte 2.docx
@@ -1758,27 +1758,14 @@
                             <w:r>
                               <w:t xml:space="preserve">Figura </w:t>
                             </w:r>
-                            <w:r>
-                              <w:fldChar w:fldCharType="begin"/>
-                            </w:r>
-                            <w:r>
-                              <w:instrText xml:space="preserve"> SEQ Figura \* ARABIC </w:instrText>
-                            </w:r>
-                            <w:r>
-                              <w:fldChar w:fldCharType="separate"/>
-                            </w:r>
-                            <w:r>
-                              <w:rPr>
-                                <w:noProof/>
-                              </w:rPr>
-                              <w:t>1</w:t>
-                            </w:r>
-                            <w:r>
-                              <w:rPr>
-                                <w:noProof/>
-                              </w:rPr>
-                              <w:fldChar w:fldCharType="end"/>
-                            </w:r>
+                            <w:fldSimple w:instr=" SEQ Figura \* ARABIC ">
+                              <w:r>
+                                <w:rPr>
+                                  <w:noProof/>
+                                </w:rPr>
+                                <w:t>1</w:t>
+                              </w:r>
+                            </w:fldSimple>
                             <w:r>
                               <w:t xml:space="preserve"> Modelo de Domínio</w:t>
                             </w:r>
@@ -1872,27 +1859,14 @@
                       <w:r>
                         <w:t xml:space="preserve">Figura </w:t>
                       </w:r>
-                      <w:r>
-                        <w:fldChar w:fldCharType="begin"/>
-                      </w:r>
-                      <w:r>
-                        <w:instrText xml:space="preserve"> SEQ Figura \* ARABIC </w:instrText>
-                      </w:r>
-                      <w:r>
-                        <w:fldChar w:fldCharType="separate"/>
-                      </w:r>
-                      <w:r>
-                        <w:rPr>
-                          <w:noProof/>
-                        </w:rPr>
-                        <w:t>1</w:t>
-                      </w:r>
-                      <w:r>
-                        <w:rPr>
-                          <w:noProof/>
-                        </w:rPr>
-                        <w:fldChar w:fldCharType="end"/>
-                      </w:r>
+                      <w:fldSimple w:instr=" SEQ Figura \* ARABIC ">
+                        <w:r>
+                          <w:rPr>
+                            <w:noProof/>
+                          </w:rPr>
+                          <w:t>1</w:t>
+                        </w:r>
+                      </w:fldSimple>
                       <w:r>
                         <w:t xml:space="preserve"> Modelo de Domínio</w:t>
                       </w:r>
@@ -1909,14 +1883,12 @@
       <w:r>
         <w:br w:type="page"/>
       </w:r>
-      <w:bookmarkStart w:id="5" w:name="_GoBack"/>
-      <w:bookmarkEnd w:id="5"/>
     </w:p>
     <w:p>
       <w:pPr>
         <w:pStyle w:val="Cabealho1"/>
       </w:pPr>
-      <w:bookmarkStart w:id="6" w:name="_Toc353972514"/>
+      <w:bookmarkStart w:id="5" w:name="_Toc353972514"/>
       <w:r>
         <w:lastRenderedPageBreak/>
         <w:t xml:space="preserve">Diagrama de </w:t>
@@ -1930,7 +1902,7 @@
       <w:r>
         <w:t>s</w:t>
       </w:r>
-      <w:bookmarkEnd w:id="6"/>
+      <w:bookmarkEnd w:id="5"/>
     </w:p>
     <w:p/>
     <w:p>
@@ -2066,35 +2038,22 @@
         <w:pStyle w:val="Legenda"/>
         <w:jc w:val="center"/>
       </w:pPr>
-      <w:bookmarkStart w:id="7" w:name="_Toc353967130"/>
+      <w:bookmarkStart w:id="6" w:name="_Toc353967130"/>
       <w:r>
         <w:t xml:space="preserve">Figura </w:t>
       </w:r>
-      <w:r>
-        <w:fldChar w:fldCharType="begin"/>
-      </w:r>
-      <w:r>
-        <w:instrText xml:space="preserve"> SEQ Figura \* ARABIC </w:instrText>
-      </w:r>
-      <w:r>
-        <w:fldChar w:fldCharType="separate"/>
-      </w:r>
-      <w:r>
-        <w:rPr>
-          <w:noProof/>
-        </w:rPr>
-        <w:t>2</w:t>
-      </w:r>
-      <w:r>
-        <w:rPr>
-          <w:noProof/>
-        </w:rPr>
-        <w:fldChar w:fldCharType="end"/>
-      </w:r>
+      <w:fldSimple w:instr=" SEQ Figura \* ARABIC ">
+        <w:r>
+          <w:rPr>
+            <w:noProof/>
+          </w:rPr>
+          <w:t>2</w:t>
+        </w:r>
+      </w:fldSimple>
       <w:r>
         <w:t xml:space="preserve"> Use Cases</w:t>
       </w:r>
-      <w:bookmarkEnd w:id="7"/>
+      <w:bookmarkEnd w:id="6"/>
     </w:p>
     <w:p>
       <w:pPr>
@@ -2115,7 +2074,7 @@
       <w:pPr>
         <w:pStyle w:val="Cabealho1"/>
       </w:pPr>
-      <w:bookmarkStart w:id="8" w:name="_Toc353972515"/>
+      <w:bookmarkStart w:id="7" w:name="_Toc353972515"/>
       <w:r>
         <w:lastRenderedPageBreak/>
         <w:t xml:space="preserve">Diagramas de </w:t>
@@ -2123,7 +2082,7 @@
       <w:r>
         <w:t>Sequencia</w:t>
       </w:r>
-      <w:bookmarkEnd w:id="8"/>
+      <w:bookmarkEnd w:id="7"/>
     </w:p>
     <w:p>
       <w:pPr>
@@ -2295,38 +2254,22 @@
                               <w:pStyle w:val="Legenda"/>
                               <w:jc w:val="center"/>
                             </w:pPr>
-                            <w:bookmarkStart w:id="9" w:name="_Toc353967131"/>
+                            <w:bookmarkStart w:id="8" w:name="_Toc353967131"/>
                             <w:r>
                               <w:t xml:space="preserve">Figura </w:t>
                             </w:r>
-                            <w:r>
-                              <w:fldChar w:fldCharType="begin"/>
-                            </w:r>
-                            <w:r>
-                              <w:instrText xml:space="preserve"> SEQ Fig</w:instrText>
-                            </w:r>
-                            <w:r>
-                              <w:instrText xml:space="preserve">ura \* ARABIC </w:instrText>
-                            </w:r>
-                            <w:r>
-                              <w:fldChar w:fldCharType="separate"/>
-                            </w:r>
-                            <w:r>
-                              <w:rPr>
-                                <w:noProof/>
-                              </w:rPr>
-                              <w:t>3</w:t>
-                            </w:r>
-                            <w:r>
-                              <w:rPr>
-                                <w:noProof/>
-                              </w:rPr>
-                              <w:fldChar w:fldCharType="end"/>
-                            </w:r>
+                            <w:fldSimple w:instr=" SEQ Figura \* ARABIC ">
+                              <w:r>
+                                <w:rPr>
+                                  <w:noProof/>
+                                </w:rPr>
+                                <w:t>3</w:t>
+                              </w:r>
+                            </w:fldSimple>
                             <w:r>
                               <w:t xml:space="preserve"> Diagrama Sequencia Sugerir Anuncio</w:t>
                             </w:r>
-                            <w:bookmarkEnd w:id="9"/>
+                            <w:bookmarkEnd w:id="8"/>
                           </w:p>
                           <w:p/>
                         </w:txbxContent>
@@ -2408,38 +2351,22 @@
                         <w:pStyle w:val="Legenda"/>
                         <w:jc w:val="center"/>
                       </w:pPr>
-                      <w:bookmarkStart w:id="10" w:name="_Toc353967131"/>
+                      <w:bookmarkStart w:id="9" w:name="_Toc353967131"/>
                       <w:r>
                         <w:t xml:space="preserve">Figura </w:t>
                       </w:r>
-                      <w:r>
-                        <w:fldChar w:fldCharType="begin"/>
-                      </w:r>
-                      <w:r>
-                        <w:instrText xml:space="preserve"> SEQ Fig</w:instrText>
-                      </w:r>
-                      <w:r>
-                        <w:instrText xml:space="preserve">ura \* ARABIC </w:instrText>
-                      </w:r>
-                      <w:r>
-                        <w:fldChar w:fldCharType="separate"/>
-                      </w:r>
-                      <w:r>
-                        <w:rPr>
-                          <w:noProof/>
-                        </w:rPr>
-                        <w:t>3</w:t>
-                      </w:r>
-                      <w:r>
-                        <w:rPr>
-                          <w:noProof/>
-                        </w:rPr>
-                        <w:fldChar w:fldCharType="end"/>
-                      </w:r>
+                      <w:fldSimple w:instr=" SEQ Figura \* ARABIC ">
+                        <w:r>
+                          <w:rPr>
+                            <w:noProof/>
+                          </w:rPr>
+                          <w:t>3</w:t>
+                        </w:r>
+                      </w:fldSimple>
                       <w:r>
                         <w:t xml:space="preserve"> Diagrama Sequencia Sugerir Anuncio</w:t>
                       </w:r>
-                      <w:bookmarkEnd w:id="10"/>
+                      <w:bookmarkEnd w:id="9"/>
                     </w:p>
                     <w:p/>
                   </w:txbxContent>
@@ -2608,35 +2535,22 @@
                               <w:pStyle w:val="Legenda"/>
                               <w:jc w:val="center"/>
                             </w:pPr>
-                            <w:bookmarkStart w:id="11" w:name="_Toc353967132"/>
+                            <w:bookmarkStart w:id="10" w:name="_Toc353967132"/>
                             <w:r>
                               <w:t xml:space="preserve">Figura </w:t>
                             </w:r>
-                            <w:r>
-                              <w:fldChar w:fldCharType="begin"/>
-                            </w:r>
-                            <w:r>
-                              <w:instrText xml:space="preserve"> SEQ Figura \* ARABIC </w:instrText>
-                            </w:r>
-                            <w:r>
-                              <w:fldChar w:fldCharType="separate"/>
-                            </w:r>
-                            <w:r>
-                              <w:rPr>
-                                <w:noProof/>
-                              </w:rPr>
-                              <w:t>4</w:t>
-                            </w:r>
-                            <w:r>
-                              <w:rPr>
-                                <w:noProof/>
-                              </w:rPr>
-                              <w:fldChar w:fldCharType="end"/>
-                            </w:r>
+                            <w:fldSimple w:instr=" SEQ Figura \* ARABIC ">
+                              <w:r>
+                                <w:rPr>
+                                  <w:noProof/>
+                                </w:rPr>
+                                <w:t>4</w:t>
+                              </w:r>
+                            </w:fldSimple>
                             <w:r>
                               <w:t xml:space="preserve"> Diagrama Sequencia Pesquisar Anuncio</w:t>
                             </w:r>
-                            <w:bookmarkEnd w:id="11"/>
+                            <w:bookmarkEnd w:id="10"/>
                           </w:p>
                           <w:p/>
                         </w:txbxContent>
@@ -2718,35 +2632,22 @@
                         <w:pStyle w:val="Legenda"/>
                         <w:jc w:val="center"/>
                       </w:pPr>
-                      <w:bookmarkStart w:id="12" w:name="_Toc353967132"/>
+                      <w:bookmarkStart w:id="11" w:name="_Toc353967132"/>
                       <w:r>
                         <w:t xml:space="preserve">Figura </w:t>
                       </w:r>
-                      <w:r>
-                        <w:fldChar w:fldCharType="begin"/>
-                      </w:r>
-                      <w:r>
-                        <w:instrText xml:space="preserve"> SEQ Figura \* ARABIC </w:instrText>
-                      </w:r>
-                      <w:r>
-                        <w:fldChar w:fldCharType="separate"/>
-                      </w:r>
-                      <w:r>
-                        <w:rPr>
-                          <w:noProof/>
-                        </w:rPr>
-                        <w:t>4</w:t>
-                      </w:r>
-                      <w:r>
-                        <w:rPr>
-                          <w:noProof/>
-                        </w:rPr>
-                        <w:fldChar w:fldCharType="end"/>
-                      </w:r>
+                      <w:fldSimple w:instr=" SEQ Figura \* ARABIC ">
+                        <w:r>
+                          <w:rPr>
+                            <w:noProof/>
+                          </w:rPr>
+                          <w:t>4</w:t>
+                        </w:r>
+                      </w:fldSimple>
                       <w:r>
                         <w:t xml:space="preserve"> Diagrama Sequencia Pesquisar Anuncio</w:t>
                       </w:r>
-                      <w:bookmarkEnd w:id="12"/>
+                      <w:bookmarkEnd w:id="11"/>
                     </w:p>
                     <w:p/>
                   </w:txbxContent>
@@ -2815,12 +2716,12 @@
       <w:pPr>
         <w:pStyle w:val="Cabealho1"/>
       </w:pPr>
-      <w:bookmarkStart w:id="13" w:name="_Toc353972516"/>
+      <w:bookmarkStart w:id="12" w:name="_Toc353972516"/>
       <w:r>
         <w:lastRenderedPageBreak/>
         <w:t>Conclusões</w:t>
       </w:r>
-      <w:bookmarkEnd w:id="13"/>
+      <w:bookmarkEnd w:id="12"/>
     </w:p>
     <w:p>
       <w:pPr>
@@ -2849,10 +2750,7 @@
         <w:t xml:space="preserve"> </w:t>
       </w:r>
       <w:r>
-        <w:t>que tinham que ser implementadas</w:t>
-      </w:r>
-      <w:r>
-        <w:t>, como por exemplo, um candidato não pode publicar anúncios mas pode candidatar-se a estes,</w:t>
+        <w:t>que tinham que ser implementadas, como por exemplo, um candidato não pode publicar anúncios mas pode candidatar-se a estes,</w:t>
       </w:r>
       <w:r>
         <w:t xml:space="preserve"> </w:t>
@@ -2883,24 +2781,24 @@
       <w:pPr>
         <w:pStyle w:val="Cabealho1"/>
       </w:pPr>
-      <w:bookmarkStart w:id="14" w:name="_Toc353972517"/>
+      <w:bookmarkStart w:id="13" w:name="_Toc353972517"/>
       <w:r>
         <w:lastRenderedPageBreak/>
         <w:t>Anexos</w:t>
       </w:r>
+      <w:bookmarkEnd w:id="13"/>
+    </w:p>
+    <w:p/>
+    <w:p>
+      <w:pPr>
+        <w:pStyle w:val="Cabealho2"/>
+      </w:pPr>
+      <w:bookmarkStart w:id="14" w:name="_Toc353972518"/>
+      <w:r>
+        <w:t>Restantes Diagramas de Sequencia</w:t>
+      </w:r>
       <w:bookmarkEnd w:id="14"/>
     </w:p>
-    <w:p/>
-    <w:p>
-      <w:pPr>
-        <w:pStyle w:val="Cabealho2"/>
-      </w:pPr>
-      <w:bookmarkStart w:id="15" w:name="_Toc353972518"/>
-      <w:r>
-        <w:t>Restantes Diagramas de Sequencia</w:t>
-      </w:r>
-      <w:bookmarkEnd w:id="15"/>
-    </w:p>
     <w:p>
       <w:pPr>
         <w:spacing w:after="0"/>
@@ -2916,6 +2814,7 @@
       <w:r>
         <w:rPr>
           <w:noProof/>
+          <w:lang w:eastAsia="pt-PT"/>
         </w:rPr>
         <mc:AlternateContent>
           <mc:Choice Requires="wps">
@@ -3023,14 +2922,27 @@
                             <w:r>
                               <w:t xml:space="preserve">Figura </w:t>
                             </w:r>
-                            <w:fldSimple w:instr=" SEQ Figura \* ARABIC ">
-                              <w:r>
-                                <w:rPr>
-                                  <w:noProof/>
-                                </w:rPr>
-                                <w:t>5</w:t>
-                              </w:r>
-                            </w:fldSimple>
+                            <w:r>
+                              <w:fldChar w:fldCharType="begin"/>
+                            </w:r>
+                            <w:r>
+                              <w:instrText xml:space="preserve"> SEQ Figura \* ARABIC </w:instrText>
+                            </w:r>
+                            <w:r>
+                              <w:fldChar w:fldCharType="separate"/>
+                            </w:r>
+                            <w:r>
+                              <w:rPr>
+                                <w:noProof/>
+                              </w:rPr>
+                              <w:t>5</w:t>
+                            </w:r>
+                            <w:r>
+                              <w:rPr>
+                                <w:noProof/>
+                              </w:rPr>
+                              <w:fldChar w:fldCharType="end"/>
+                            </w:r>
                             <w:r>
                               <w:t xml:space="preserve"> Reportar Perfil</w:t>
                             </w:r>
@@ -3118,14 +3030,27 @@
                       <w:r>
                         <w:t xml:space="preserve">Figura </w:t>
                       </w:r>
-                      <w:fldSimple w:instr=" SEQ Figura \* ARABIC ">
-                        <w:r>
-                          <w:rPr>
-                            <w:noProof/>
-                          </w:rPr>
-                          <w:t>5</w:t>
-                        </w:r>
-                      </w:fldSimple>
+                      <w:r>
+                        <w:fldChar w:fldCharType="begin"/>
+                      </w:r>
+                      <w:r>
+                        <w:instrText xml:space="preserve"> SEQ Figura \* ARABIC </w:instrText>
+                      </w:r>
+                      <w:r>
+                        <w:fldChar w:fldCharType="separate"/>
+                      </w:r>
+                      <w:r>
+                        <w:rPr>
+                          <w:noProof/>
+                        </w:rPr>
+                        <w:t>5</w:t>
+                      </w:r>
+                      <w:r>
+                        <w:rPr>
+                          <w:noProof/>
+                        </w:rPr>
+                        <w:fldChar w:fldCharType="end"/>
+                      </w:r>
                       <w:r>
                         <w:t xml:space="preserve"> Reportar Perfil</w:t>
                       </w:r>
@@ -3256,6 +3181,7 @@
       <w:r>
         <w:rPr>
           <w:noProof/>
+          <w:lang w:eastAsia="pt-PT"/>
         </w:rPr>
         <mc:AlternateContent>
           <mc:Choice Requires="wps">
@@ -3363,24 +3289,14 @@
                             <w:r>
                               <w:t xml:space="preserve">Figura </w:t>
                             </w:r>
-                            <w:r>
-                              <w:fldChar w:fldCharType="begin"/>
-                            </w:r>
-                            <w:r>
-                              <w:instrText xml:space="preserve"> SEQ Figura \* ARABIC </w:instrText>
-                            </w:r>
-                            <w:r>
-                              <w:fldChar w:fldCharType="separate"/>
-                            </w:r>
-                            <w:r>
-                              <w:rPr>
-                                <w:noProof/>
-                              </w:rPr>
-                              <w:t>6</w:t>
-                            </w:r>
-                            <w:r>
-                              <w:fldChar w:fldCharType="end"/>
-                            </w:r>
+                            <w:fldSimple w:instr=" SEQ Figura \* ARABIC ">
+                              <w:r>
+                                <w:rPr>
+                                  <w:noProof/>
+                                </w:rPr>
+                                <w:t>6</w:t>
+                              </w:r>
+                            </w:fldSimple>
                             <w:r>
                               <w:t xml:space="preserve"> Reportar Anuncio</w:t>
                             </w:r>
@@ -3468,24 +3384,14 @@
                       <w:r>
                         <w:t xml:space="preserve">Figura </w:t>
                       </w:r>
-                      <w:r>
-                        <w:fldChar w:fldCharType="begin"/>
-                      </w:r>
-                      <w:r>
-                        <w:instrText xml:space="preserve"> SEQ Figura \* ARABIC </w:instrText>
-                      </w:r>
-                      <w:r>
-                        <w:fldChar w:fldCharType="separate"/>
-                      </w:r>
-                      <w:r>
-                        <w:rPr>
-                          <w:noProof/>
-                        </w:rPr>
-                        <w:t>6</w:t>
-                      </w:r>
-                      <w:r>
-                        <w:fldChar w:fldCharType="end"/>
-                      </w:r>
+                      <w:fldSimple w:instr=" SEQ Figura \* ARABIC ">
+                        <w:r>
+                          <w:rPr>
+                            <w:noProof/>
+                          </w:rPr>
+                          <w:t>6</w:t>
+                        </w:r>
+                      </w:fldSimple>
                       <w:r>
                         <w:t xml:space="preserve"> Reportar Anuncio</w:t>
                       </w:r>
@@ -3639,6 +3545,7 @@
       <w:r>
         <w:rPr>
           <w:noProof/>
+          <w:lang w:eastAsia="pt-PT"/>
         </w:rPr>
         <w:lastRenderedPageBreak/>
         <mc:AlternateContent>
@@ -3747,24 +3654,14 @@
                             <w:r>
                               <w:t xml:space="preserve">Figura </w:t>
                             </w:r>
-                            <w:r>
-                              <w:fldChar w:fldCharType="begin"/>
-                            </w:r>
-                            <w:r>
-                              <w:instrText xml:space="preserve"> SEQ Figura \* ARABIC </w:instrText>
-                            </w:r>
-                            <w:r>
-                              <w:fldChar w:fldCharType="separate"/>
-                            </w:r>
-                            <w:r>
-                              <w:rPr>
-                                <w:noProof/>
-                              </w:rPr>
-                              <w:t>7</w:t>
-                            </w:r>
-                            <w:r>
-                              <w:fldChar w:fldCharType="end"/>
-                            </w:r>
+                            <w:fldSimple w:instr=" SEQ Figura \* ARABIC ">
+                              <w:r>
+                                <w:rPr>
+                                  <w:noProof/>
+                                </w:rPr>
+                                <w:t>7</w:t>
+                              </w:r>
+                            </w:fldSimple>
                             <w:r>
                               <w:t xml:space="preserve"> Pesquisar Anuncio</w:t>
                             </w:r>
@@ -3852,24 +3749,14 @@
                       <w:r>
                         <w:t xml:space="preserve">Figura </w:t>
                       </w:r>
-                      <w:r>
-                        <w:fldChar w:fldCharType="begin"/>
-                      </w:r>
-                      <w:r>
-                        <w:instrText xml:space="preserve"> SEQ Figura \* ARABIC </w:instrText>
-                      </w:r>
-                      <w:r>
-                        <w:fldChar w:fldCharType="separate"/>
-                      </w:r>
-                      <w:r>
-                        <w:rPr>
-                          <w:noProof/>
-                        </w:rPr>
-                        <w:t>7</w:t>
-                      </w:r>
-                      <w:r>
-                        <w:fldChar w:fldCharType="end"/>
-                      </w:r>
+                      <w:fldSimple w:instr=" SEQ Figura \* ARABIC ">
+                        <w:r>
+                          <w:rPr>
+                            <w:noProof/>
+                          </w:rPr>
+                          <w:t>7</w:t>
+                        </w:r>
+                      </w:fldSimple>
                       <w:r>
                         <w:t xml:space="preserve"> Pesquisar Anuncio</w:t>
                       </w:r>
@@ -4032,6 +3919,7 @@
       <w:r>
         <w:rPr>
           <w:noProof/>
+          <w:lang w:eastAsia="pt-PT"/>
         </w:rPr>
         <mc:AlternateContent>
           <mc:Choice Requires="wps">
@@ -4139,14 +4027,27 @@
                             <w:r>
                               <w:t xml:space="preserve">Figura </w:t>
                             </w:r>
-                            <w:fldSimple w:instr=" SEQ Figura \* ARABIC ">
-                              <w:r>
-                                <w:rPr>
-                                  <w:noProof/>
-                                </w:rPr>
-                                <w:t>8</w:t>
-                              </w:r>
-                            </w:fldSimple>
+                            <w:r>
+                              <w:fldChar w:fldCharType="begin"/>
+                            </w:r>
+                            <w:r>
+                              <w:instrText xml:space="preserve"> SEQ Figura \* ARABIC </w:instrText>
+                            </w:r>
+                            <w:r>
+                              <w:fldChar w:fldCharType="separate"/>
+                            </w:r>
+                            <w:r>
+                              <w:rPr>
+                                <w:noProof/>
+                              </w:rPr>
+                              <w:t>8</w:t>
+                            </w:r>
+                            <w:r>
+                              <w:rPr>
+                                <w:noProof/>
+                              </w:rPr>
+                              <w:fldChar w:fldCharType="end"/>
+                            </w:r>
                             <w:r>
                               <w:t xml:space="preserve"> Sugerir Candidatos</w:t>
                             </w:r>
@@ -4234,14 +4135,27 @@
                       <w:r>
                         <w:t xml:space="preserve">Figura </w:t>
                       </w:r>
-                      <w:fldSimple w:instr=" SEQ Figura \* ARABIC ">
-                        <w:r>
-                          <w:rPr>
-                            <w:noProof/>
-                          </w:rPr>
-                          <w:t>8</w:t>
-                        </w:r>
-                      </w:fldSimple>
+                      <w:r>
+                        <w:fldChar w:fldCharType="begin"/>
+                      </w:r>
+                      <w:r>
+                        <w:instrText xml:space="preserve"> SEQ Figura \* ARABIC </w:instrText>
+                      </w:r>
+                      <w:r>
+                        <w:fldChar w:fldCharType="separate"/>
+                      </w:r>
+                      <w:r>
+                        <w:rPr>
+                          <w:noProof/>
+                        </w:rPr>
+                        <w:t>8</w:t>
+                      </w:r>
+                      <w:r>
+                        <w:rPr>
+                          <w:noProof/>
+                        </w:rPr>
+                        <w:fldChar w:fldCharType="end"/>
+                      </w:r>
                       <w:r>
                         <w:t xml:space="preserve"> Sugerir Candidatos</w:t>
                       </w:r>
@@ -4390,6 +4304,7 @@
       <w:r>
         <w:rPr>
           <w:noProof/>
+          <w:lang w:eastAsia="pt-PT"/>
         </w:rPr>
         <w:lastRenderedPageBreak/>
         <mc:AlternateContent>
@@ -4498,14 +4413,27 @@
                             <w:r>
                               <w:t xml:space="preserve">Figura </w:t>
                             </w:r>
-                            <w:fldSimple w:instr=" SEQ Figura \* ARABIC ">
-                              <w:r>
-                                <w:rPr>
-                                  <w:noProof/>
-                                </w:rPr>
-                                <w:t>9</w:t>
-                              </w:r>
-                            </w:fldSimple>
+                            <w:r>
+                              <w:fldChar w:fldCharType="begin"/>
+                            </w:r>
+                            <w:r>
+                              <w:instrText xml:space="preserve"> SEQ Figura \* ARABIC </w:instrText>
+                            </w:r>
+                            <w:r>
+                              <w:fldChar w:fldCharType="separate"/>
+                            </w:r>
+                            <w:r>
+                              <w:rPr>
+                                <w:noProof/>
+                              </w:rPr>
+                              <w:t>9</w:t>
+                            </w:r>
+                            <w:r>
+                              <w:rPr>
+                                <w:noProof/>
+                              </w:rPr>
+                              <w:fldChar w:fldCharType="end"/>
+                            </w:r>
                             <w:r>
                               <w:t xml:space="preserve"> Login</w:t>
                             </w:r>
@@ -4593,14 +4521,27 @@
                       <w:r>
                         <w:t xml:space="preserve">Figura </w:t>
                       </w:r>
-                      <w:fldSimple w:instr=" SEQ Figura \* ARABIC ">
-                        <w:r>
-                          <w:rPr>
-                            <w:noProof/>
-                          </w:rPr>
-                          <w:t>9</w:t>
-                        </w:r>
-                      </w:fldSimple>
+                      <w:r>
+                        <w:fldChar w:fldCharType="begin"/>
+                      </w:r>
+                      <w:r>
+                        <w:instrText xml:space="preserve"> SEQ Figura \* ARABIC </w:instrText>
+                      </w:r>
+                      <w:r>
+                        <w:fldChar w:fldCharType="separate"/>
+                      </w:r>
+                      <w:r>
+                        <w:rPr>
+                          <w:noProof/>
+                        </w:rPr>
+                        <w:t>9</w:t>
+                      </w:r>
+                      <w:r>
+                        <w:rPr>
+                          <w:noProof/>
+                        </w:rPr>
+                        <w:fldChar w:fldCharType="end"/>
+                      </w:r>
                       <w:r>
                         <w:t xml:space="preserve"> Login</w:t>
                       </w:r>
@@ -4728,6 +4669,7 @@
       <w:r>
         <w:rPr>
           <w:noProof/>
+          <w:lang w:eastAsia="pt-PT"/>
         </w:rPr>
         <mc:AlternateContent>
           <mc:Choice Requires="wps">
@@ -4835,14 +4777,27 @@
                             <w:r>
                               <w:t xml:space="preserve">Figura </w:t>
                             </w:r>
-                            <w:fldSimple w:instr=" SEQ Figura \* ARABIC ">
-                              <w:r>
-                                <w:rPr>
-                                  <w:noProof/>
-                                </w:rPr>
-                                <w:t>10</w:t>
-                              </w:r>
-                            </w:fldSimple>
+                            <w:r>
+                              <w:fldChar w:fldCharType="begin"/>
+                            </w:r>
+                            <w:r>
+                              <w:instrText xml:space="preserve"> SEQ Figura \* ARABIC </w:instrText>
+                            </w:r>
+                            <w:r>
+                              <w:fldChar w:fldCharType="separate"/>
+                            </w:r>
+                            <w:r>
+                              <w:rPr>
+                                <w:noProof/>
+                              </w:rPr>
+                              <w:t>10</w:t>
+                            </w:r>
+                            <w:r>
+                              <w:rPr>
+                                <w:noProof/>
+                              </w:rPr>
+                              <w:fldChar w:fldCharType="end"/>
+                            </w:r>
                             <w:r>
                               <w:t xml:space="preserve"> Ler Mensagem</w:t>
                             </w:r>
@@ -4930,14 +4885,27 @@
                       <w:r>
                         <w:t xml:space="preserve">Figura </w:t>
                       </w:r>
-                      <w:fldSimple w:instr=" SEQ Figura \* ARABIC ">
-                        <w:r>
-                          <w:rPr>
-                            <w:noProof/>
-                          </w:rPr>
-                          <w:t>10</w:t>
-                        </w:r>
-                      </w:fldSimple>
+                      <w:r>
+                        <w:fldChar w:fldCharType="begin"/>
+                      </w:r>
+                      <w:r>
+                        <w:instrText xml:space="preserve"> SEQ Figura \* ARABIC </w:instrText>
+                      </w:r>
+                      <w:r>
+                        <w:fldChar w:fldCharType="separate"/>
+                      </w:r>
+                      <w:r>
+                        <w:rPr>
+                          <w:noProof/>
+                        </w:rPr>
+                        <w:t>10</w:t>
+                      </w:r>
+                      <w:r>
+                        <w:rPr>
+                          <w:noProof/>
+                        </w:rPr>
+                        <w:fldChar w:fldCharType="end"/>
+                      </w:r>
                       <w:r>
                         <w:t xml:space="preserve"> Ler Mensagem</w:t>
                       </w:r>
@@ -5093,6 +5061,7 @@
       <w:r>
         <w:rPr>
           <w:noProof/>
+          <w:lang w:eastAsia="pt-PT"/>
         </w:rPr>
         <w:lastRenderedPageBreak/>
         <mc:AlternateContent>
@@ -5201,24 +5170,14 @@
                             <w:r>
                               <w:t xml:space="preserve">Figura </w:t>
                             </w:r>
-                            <w:r>
-                              <w:fldChar w:fldCharType="begin"/>
-                            </w:r>
-                            <w:r>
-                              <w:instrText xml:space="preserve"> SEQ Figura \* ARABIC </w:instrText>
-                            </w:r>
-                            <w:r>
-                              <w:fldChar w:fldCharType="separate"/>
-                            </w:r>
-                            <w:r>
-                              <w:rPr>
-                                <w:noProof/>
-                              </w:rPr>
-                              <w:t>11</w:t>
-                            </w:r>
-                            <w:r>
-                              <w:fldChar w:fldCharType="end"/>
-                            </w:r>
+                            <w:fldSimple w:instr=" SEQ Figura \* ARABIC ">
+                              <w:r>
+                                <w:rPr>
+                                  <w:noProof/>
+                                </w:rPr>
+                                <w:t>11</w:t>
+                              </w:r>
+                            </w:fldSimple>
                             <w:r>
                               <w:t xml:space="preserve"> Enviar Mensagem</w:t>
                             </w:r>
@@ -5306,24 +5265,14 @@
                       <w:r>
                         <w:t xml:space="preserve">Figura </w:t>
                       </w:r>
-                      <w:r>
-                        <w:fldChar w:fldCharType="begin"/>
-                      </w:r>
-                      <w:r>
-                        <w:instrText xml:space="preserve"> SEQ Figura \* ARABIC </w:instrText>
-                      </w:r>
-                      <w:r>
-                        <w:fldChar w:fldCharType="separate"/>
-                      </w:r>
-                      <w:r>
-                        <w:rPr>
-                          <w:noProof/>
-                        </w:rPr>
-                        <w:t>11</w:t>
-                      </w:r>
-                      <w:r>
-                        <w:fldChar w:fldCharType="end"/>
-                      </w:r>
+                      <w:fldSimple w:instr=" SEQ Figura \* ARABIC ">
+                        <w:r>
+                          <w:rPr>
+                            <w:noProof/>
+                          </w:rPr>
+                          <w:t>11</w:t>
+                        </w:r>
+                      </w:fldSimple>
                       <w:r>
                         <w:t xml:space="preserve"> Enviar Mensagem</w:t>
                       </w:r>
@@ -5493,6 +5442,7 @@
       <w:r>
         <w:rPr>
           <w:noProof/>
+          <w:lang w:eastAsia="pt-PT"/>
         </w:rPr>
         <mc:AlternateContent>
           <mc:Choice Requires="wps">
@@ -5600,24 +5550,14 @@
                             <w:r>
                               <w:t xml:space="preserve">Figura </w:t>
                             </w:r>
-                            <w:r>
-                              <w:fldChar w:fldCharType="begin"/>
-                            </w:r>
-                            <w:r>
-                              <w:instrText xml:space="preserve"> SEQ Figura \* ARABIC </w:instrText>
-                            </w:r>
-                            <w:r>
-                              <w:fldChar w:fldCharType="separate"/>
-                            </w:r>
-                            <w:r>
-                              <w:rPr>
-                                <w:noProof/>
-                              </w:rPr>
-                              <w:t>12</w:t>
-                            </w:r>
-                            <w:r>
-                              <w:fldChar w:fldCharType="end"/>
-                            </w:r>
+                            <w:fldSimple w:instr=" SEQ Figura \* ARABIC ">
+                              <w:r>
+                                <w:rPr>
+                                  <w:noProof/>
+                                </w:rPr>
+                                <w:t>12</w:t>
+                              </w:r>
+                            </w:fldSimple>
                             <w:r>
                               <w:t xml:space="preserve"> Candidatar Anuncio</w:t>
                             </w:r>
@@ -5705,24 +5645,14 @@
                       <w:r>
                         <w:t xml:space="preserve">Figura </w:t>
                       </w:r>
-                      <w:r>
-                        <w:fldChar w:fldCharType="begin"/>
-                      </w:r>
-                      <w:r>
-                        <w:instrText xml:space="preserve"> SEQ Figura \* ARABIC </w:instrText>
-                      </w:r>
-                      <w:r>
-                        <w:fldChar w:fldCharType="separate"/>
-                      </w:r>
-                      <w:r>
-                        <w:rPr>
-                          <w:noProof/>
-                        </w:rPr>
-                        <w:t>12</w:t>
-                      </w:r>
-                      <w:r>
-                        <w:fldChar w:fldCharType="end"/>
-                      </w:r>
+                      <w:fldSimple w:instr=" SEQ Figura \* ARABIC ">
+                        <w:r>
+                          <w:rPr>
+                            <w:noProof/>
+                          </w:rPr>
+                          <w:t>12</w:t>
+                        </w:r>
+                      </w:fldSimple>
                       <w:r>
                         <w:t xml:space="preserve"> Candidatar Anuncio</w:t>
                       </w:r>
@@ -5920,6 +5850,7 @@
       <w:r>
         <w:rPr>
           <w:noProof/>
+          <w:lang w:eastAsia="pt-PT"/>
         </w:rPr>
         <w:lastRenderedPageBreak/>
         <mc:AlternateContent>
@@ -6028,24 +5959,14 @@
                             <w:r>
                               <w:t xml:space="preserve">Figura </w:t>
                             </w:r>
-                            <w:r>
-                              <w:fldChar w:fldCharType="begin"/>
-                            </w:r>
-                            <w:r>
-                              <w:instrText xml:space="preserve"> SEQ Figura \* ARABIC </w:instrText>
-                            </w:r>
-                            <w:r>
-                              <w:fldChar w:fldCharType="separate"/>
-                            </w:r>
-                            <w:r>
-                              <w:rPr>
-                                <w:noProof/>
-                              </w:rPr>
-                              <w:t>13</w:t>
-                            </w:r>
-                            <w:r>
-                              <w:fldChar w:fldCharType="end"/>
-                            </w:r>
+                            <w:fldSimple w:instr=" SEQ Figura \* ARABIC ">
+                              <w:r>
+                                <w:rPr>
+                                  <w:noProof/>
+                                </w:rPr>
+                                <w:t>13</w:t>
+                              </w:r>
+                            </w:fldSimple>
                             <w:r>
                               <w:t xml:space="preserve"> Bloquear Utilizador</w:t>
                             </w:r>
@@ -6133,24 +6054,14 @@
                       <w:r>
                         <w:t xml:space="preserve">Figura </w:t>
                       </w:r>
-                      <w:r>
-                        <w:fldChar w:fldCharType="begin"/>
-                      </w:r>
-                      <w:r>
-                        <w:instrText xml:space="preserve"> SEQ Figura \* ARABIC </w:instrText>
-                      </w:r>
-                      <w:r>
-                        <w:fldChar w:fldCharType="separate"/>
-                      </w:r>
-                      <w:r>
-                        <w:rPr>
-                          <w:noProof/>
-                        </w:rPr>
-                        <w:t>13</w:t>
-                      </w:r>
-                      <w:r>
-                        <w:fldChar w:fldCharType="end"/>
-                      </w:r>
+                      <w:fldSimple w:instr=" SEQ Figura \* ARABIC ">
+                        <w:r>
+                          <w:rPr>
+                            <w:noProof/>
+                          </w:rPr>
+                          <w:t>13</w:t>
+                        </w:r>
+                      </w:fldSimple>
                       <w:r>
                         <w:t xml:space="preserve"> Bloquear Utilizador</w:t>
                       </w:r>
@@ -6271,6 +6182,7 @@
       <w:r>
         <w:rPr>
           <w:noProof/>
+          <w:lang w:eastAsia="pt-PT"/>
         </w:rPr>
         <mc:AlternateContent>
           <mc:Choice Requires="wps">
@@ -6378,14 +6290,27 @@
                             <w:r>
                               <w:t xml:space="preserve">Figura </w:t>
                             </w:r>
-                            <w:fldSimple w:instr=" SEQ Figura \* ARABIC ">
-                              <w:r>
-                                <w:rPr>
-                                  <w:noProof/>
-                                </w:rPr>
-                                <w:t>14</w:t>
-                              </w:r>
-                            </w:fldSimple>
+                            <w:r>
+                              <w:fldChar w:fldCharType="begin"/>
+                            </w:r>
+                            <w:r>
+                              <w:instrText xml:space="preserve"> SEQ Figura \* ARABIC </w:instrText>
+                            </w:r>
+                            <w:r>
+                              <w:fldChar w:fldCharType="separate"/>
+                            </w:r>
+                            <w:r>
+                              <w:rPr>
+                                <w:noProof/>
+                              </w:rPr>
+                              <w:t>14</w:t>
+                            </w:r>
+                            <w:r>
+                              <w:rPr>
+                                <w:noProof/>
+                              </w:rPr>
+                              <w:fldChar w:fldCharType="end"/>
+                            </w:r>
                             <w:r>
                               <w:t xml:space="preserve"> Gerir CV</w:t>
                             </w:r>
@@ -6490,14 +6415,27 @@
                       <w:r>
                         <w:t xml:space="preserve">Figura </w:t>
                       </w:r>
-                      <w:fldSimple w:instr=" SEQ Figura \* ARABIC ">
-                        <w:r>
-                          <w:rPr>
-                            <w:noProof/>
-                          </w:rPr>
-                          <w:t>14</w:t>
-                        </w:r>
-                      </w:fldSimple>
+                      <w:r>
+                        <w:fldChar w:fldCharType="begin"/>
+                      </w:r>
+                      <w:r>
+                        <w:instrText xml:space="preserve"> SEQ Figura \* ARABIC </w:instrText>
+                      </w:r>
+                      <w:r>
+                        <w:fldChar w:fldCharType="separate"/>
+                      </w:r>
+                      <w:r>
+                        <w:rPr>
+                          <w:noProof/>
+                        </w:rPr>
+                        <w:t>14</w:t>
+                      </w:r>
+                      <w:r>
+                        <w:rPr>
+                          <w:noProof/>
+                        </w:rPr>
+                        <w:fldChar w:fldCharType="end"/>
+                      </w:r>
                       <w:r>
                         <w:t xml:space="preserve"> Gerir CV</w:t>
                       </w:r>
@@ -6698,6 +6636,7 @@
       <w:r>
         <w:rPr>
           <w:noProof/>
+          <w:lang w:eastAsia="pt-PT"/>
         </w:rPr>
         <w:lastRenderedPageBreak/>
         <mc:AlternateContent>
@@ -6806,24 +6745,14 @@
                             <w:r>
                               <w:t xml:space="preserve">Figura </w:t>
                             </w:r>
-                            <w:r>
-                              <w:fldChar w:fldCharType="begin"/>
-                            </w:r>
-                            <w:r>
-                              <w:instrText xml:space="preserve"> SEQ Figura \* ARABIC </w:instrText>
-                            </w:r>
-                            <w:r>
-                              <w:fldChar w:fldCharType="separate"/>
-                            </w:r>
-                            <w:r>
-                              <w:rPr>
-                                <w:noProof/>
-                              </w:rPr>
-                              <w:t>15</w:t>
-                            </w:r>
-                            <w:r>
-                              <w:fldChar w:fldCharType="end"/>
-                            </w:r>
+                            <w:fldSimple w:instr=" SEQ Figura \* ARABIC ">
+                              <w:r>
+                                <w:rPr>
+                                  <w:noProof/>
+                                </w:rPr>
+                                <w:t>15</w:t>
+                              </w:r>
+                            </w:fldSimple>
                             <w:r>
                               <w:t xml:space="preserve"> Registar</w:t>
                             </w:r>
@@ -6911,24 +6840,14 @@
                       <w:r>
                         <w:t xml:space="preserve">Figura </w:t>
                       </w:r>
-                      <w:r>
-                        <w:fldChar w:fldCharType="begin"/>
-                      </w:r>
-                      <w:r>
-                        <w:instrText xml:space="preserve"> SEQ Figura \* ARABIC </w:instrText>
-                      </w:r>
-                      <w:r>
-                        <w:fldChar w:fldCharType="separate"/>
-                      </w:r>
-                      <w:r>
-                        <w:rPr>
-                          <w:noProof/>
-                        </w:rPr>
-                        <w:t>15</w:t>
-                      </w:r>
-                      <w:r>
-                        <w:fldChar w:fldCharType="end"/>
-                      </w:r>
+                      <w:fldSimple w:instr=" SEQ Figura \* ARABIC ">
+                        <w:r>
+                          <w:rPr>
+                            <w:noProof/>
+                          </w:rPr>
+                          <w:t>15</w:t>
+                        </w:r>
+                      </w:fldSimple>
                       <w:r>
                         <w:t xml:space="preserve"> Registar</w:t>
                       </w:r>
@@ -7259,6 +7178,7 @@
       <w:r>
         <w:rPr>
           <w:noProof/>
+          <w:lang w:eastAsia="pt-PT"/>
         </w:rPr>
         <mc:AlternateContent>
           <mc:Choice Requires="wps">
@@ -7366,24 +7286,14 @@
                             <w:r>
                               <w:t xml:space="preserve">Figura </w:t>
                             </w:r>
-                            <w:r>
-                              <w:fldChar w:fldCharType="begin"/>
-                            </w:r>
-                            <w:r>
-                              <w:instrText xml:space="preserve"> SEQ Figura \* ARABIC </w:instrText>
-                            </w:r>
-                            <w:r>
-                              <w:fldChar w:fldCharType="separate"/>
-                            </w:r>
-                            <w:r>
-                              <w:rPr>
-                                <w:noProof/>
-                              </w:rPr>
-                              <w:t>16</w:t>
-                            </w:r>
-                            <w:r>
-                              <w:fldChar w:fldCharType="end"/>
-                            </w:r>
+                            <w:fldSimple w:instr=" SEQ Figura \* ARABIC ">
+                              <w:r>
+                                <w:rPr>
+                                  <w:noProof/>
+                                </w:rPr>
+                                <w:t>16</w:t>
+                              </w:r>
+                            </w:fldSimple>
                             <w:r>
                               <w:t xml:space="preserve"> Editar Perfil</w:t>
                             </w:r>
@@ -7471,24 +7381,14 @@
                       <w:r>
                         <w:t xml:space="preserve">Figura </w:t>
                       </w:r>
-                      <w:r>
-                        <w:fldChar w:fldCharType="begin"/>
-                      </w:r>
-                      <w:r>
-                        <w:instrText xml:space="preserve"> SEQ Figura \* ARABIC </w:instrText>
-                      </w:r>
-                      <w:r>
-                        <w:fldChar w:fldCharType="separate"/>
-                      </w:r>
-                      <w:r>
-                        <w:rPr>
-                          <w:noProof/>
-                        </w:rPr>
-                        <w:t>16</w:t>
-                      </w:r>
-                      <w:r>
-                        <w:fldChar w:fldCharType="end"/>
-                      </w:r>
+                      <w:fldSimple w:instr=" SEQ Figura \* ARABIC ">
+                        <w:r>
+                          <w:rPr>
+                            <w:noProof/>
+                          </w:rPr>
+                          <w:t>16</w:t>
+                        </w:r>
+                      </w:fldSimple>
                       <w:r>
                         <w:t xml:space="preserve"> Editar Perfil</w:t>
                       </w:r>
@@ -7775,6 +7675,7 @@
           <w:color w:val="4F81BD" w:themeColor="accent1"/>
           <w:sz w:val="18"/>
           <w:szCs w:val="18"/>
+          <w:lang w:eastAsia="pt-PT"/>
         </w:rPr>
         <w:lastRenderedPageBreak/>
         <mc:AlternateContent>
@@ -7834,8 +7735,8 @@
                               </w:rPr>
                               <w:drawing>
                                 <wp:inline distT="0" distB="0" distL="0" distR="0" wp14:anchorId="49417063" wp14:editId="6E815C94">
-                                  <wp:extent cx="5558155" cy="4907915"/>
-                                  <wp:effectExtent l="0" t="0" r="4445" b="6985"/>
+                                  <wp:extent cx="5558155" cy="4281546"/>
+                                  <wp:effectExtent l="0" t="0" r="4445" b="5080"/>
                                   <wp:docPr id="39" name="Imagem 39"/>
                                   <wp:cNvGraphicFramePr>
                                     <a:graphicFrameLocks xmlns:a="http://schemas.openxmlformats.org/drawingml/2006/main" noChangeAspect="1"/>
@@ -7848,7 +7749,7 @@
                                           <pic:cNvPicPr/>
                                         </pic:nvPicPr>
                                         <pic:blipFill>
-                                          <a:blip r:embed="rId21">
+                                          <a:blip r:embed="rId27">
                                             <a:extLst>
                                               <a:ext uri="{28A0092B-C50C-407E-A947-70E740481C1C}">
                                                 <a14:useLocalDpi xmlns:a14="http://schemas.microsoft.com/office/drawing/2010/main" val="0"/>
@@ -7862,7 +7763,7 @@
                                         <pic:spPr>
                                           <a:xfrm>
                                             <a:off x="0" y="0"/>
-                                            <a:ext cx="5558155" cy="4907915"/>
+                                            <a:ext cx="5558155" cy="4281546"/>
                                           </a:xfrm>
                                           <a:prstGeom prst="rect">
                                             <a:avLst/>
@@ -7883,14 +7784,27 @@
                             <w:r>
                               <w:t xml:space="preserve">Figura </w:t>
                             </w:r>
-                            <w:fldSimple w:instr=" SEQ Figura \* ARABIC ">
-                              <w:r>
-                                <w:rPr>
-                                  <w:noProof/>
-                                </w:rPr>
-                                <w:t>17</w:t>
-                              </w:r>
-                            </w:fldSimple>
+                            <w:r>
+                              <w:fldChar w:fldCharType="begin"/>
+                            </w:r>
+                            <w:r>
+                              <w:instrText xml:space="preserve"> SEQ Figura \* ARABIC </w:instrText>
+                            </w:r>
+                            <w:r>
+                              <w:fldChar w:fldCharType="separate"/>
+                            </w:r>
+                            <w:r>
+                              <w:rPr>
+                                <w:noProof/>
+                              </w:rPr>
+                              <w:t>17</w:t>
+                            </w:r>
+                            <w:r>
+                              <w:rPr>
+                                <w:noProof/>
+                              </w:rPr>
+                              <w:fldChar w:fldCharType="end"/>
+                            </w:r>
                             <w:r>
                               <w:t xml:space="preserve"> Publicar Anuncio</w:t>
                             </w:r>
@@ -7929,8 +7843,8 @@
                         </w:rPr>
                         <w:drawing>
                           <wp:inline distT="0" distB="0" distL="0" distR="0" wp14:anchorId="49417063" wp14:editId="6E815C94">
-                            <wp:extent cx="5558155" cy="4907915"/>
-                            <wp:effectExtent l="0" t="0" r="4445" b="6985"/>
+                            <wp:extent cx="5558155" cy="4281546"/>
+                            <wp:effectExtent l="0" t="0" r="4445" b="5080"/>
                             <wp:docPr id="39" name="Imagem 39"/>
                             <wp:cNvGraphicFramePr>
                               <a:graphicFrameLocks xmlns:a="http://schemas.openxmlformats.org/drawingml/2006/main" noChangeAspect="1"/>
@@ -7943,7 +7857,7 @@
                                     <pic:cNvPicPr/>
                                   </pic:nvPicPr>
                                   <pic:blipFill>
-                                    <a:blip r:embed="rId21">
+                                    <a:blip r:embed="rId27">
                                       <a:extLst>
                                         <a:ext uri="{28A0092B-C50C-407E-A947-70E740481C1C}">
                                           <a14:useLocalDpi xmlns:a14="http://schemas.microsoft.com/office/drawing/2010/main" val="0"/>
@@ -7957,7 +7871,7 @@
                                   <pic:spPr>
                                     <a:xfrm>
                                       <a:off x="0" y="0"/>
-                                      <a:ext cx="5558155" cy="4907915"/>
+                                      <a:ext cx="5558155" cy="4281546"/>
                                     </a:xfrm>
                                     <a:prstGeom prst="rect">
                                       <a:avLst/>
@@ -7978,14 +7892,27 @@
                       <w:r>
                         <w:t xml:space="preserve">Figura </w:t>
                       </w:r>
-                      <w:fldSimple w:instr=" SEQ Figura \* ARABIC ">
-                        <w:r>
-                          <w:rPr>
-                            <w:noProof/>
-                          </w:rPr>
-                          <w:t>17</w:t>
-                        </w:r>
-                      </w:fldSimple>
+                      <w:r>
+                        <w:fldChar w:fldCharType="begin"/>
+                      </w:r>
+                      <w:r>
+                        <w:instrText xml:space="preserve"> SEQ Figura \* ARABIC </w:instrText>
+                      </w:r>
+                      <w:r>
+                        <w:fldChar w:fldCharType="separate"/>
+                      </w:r>
+                      <w:r>
+                        <w:rPr>
+                          <w:noProof/>
+                        </w:rPr>
+                        <w:t>17</w:t>
+                      </w:r>
+                      <w:r>
+                        <w:rPr>
+                          <w:noProof/>
+                        </w:rPr>
+                        <w:fldChar w:fldCharType="end"/>
+                      </w:r>
                       <w:r>
                         <w:t xml:space="preserve"> Publicar Anuncio</w:t>
                       </w:r>
@@ -8173,6 +8100,8 @@
         <w:ind w:firstLine="709"/>
         <w:contextualSpacing/>
       </w:pPr>
+      <w:bookmarkStart w:id="15" w:name="_GoBack"/>
+      <w:bookmarkEnd w:id="15"/>
     </w:p>
     <w:p>
       <w:pPr>
@@ -8260,6 +8189,7 @@
       <w:r>
         <w:rPr>
           <w:noProof/>
+          <w:lang w:eastAsia="pt-PT"/>
         </w:rPr>
         <mc:AlternateContent>
           <mc:Choice Requires="wps">
@@ -8318,7 +8248,7 @@
                               </w:rPr>
                               <w:drawing>
                                 <wp:inline distT="0" distB="0" distL="0" distR="0" wp14:anchorId="7E42533A" wp14:editId="517FD8B9">
-                                  <wp:extent cx="5295900" cy="3034665"/>
+                                  <wp:extent cx="5295900" cy="2294890"/>
                                   <wp:effectExtent l="0" t="0" r="0" b="0"/>
                                   <wp:docPr id="42" name="Imagem 42"/>
                                   <wp:cNvGraphicFramePr>
@@ -8332,7 +8262,7 @@
                                           <pic:cNvPicPr/>
                                         </pic:nvPicPr>
                                         <pic:blipFill>
-                                          <a:blip r:embed="rId22">
+                                          <a:blip r:embed="rId28">
                                             <a:extLst>
                                               <a:ext uri="{28A0092B-C50C-407E-A947-70E740481C1C}">
                                                 <a14:useLocalDpi xmlns:a14="http://schemas.microsoft.com/office/drawing/2010/main" val="0"/>
@@ -8346,7 +8276,7 @@
                                         <pic:spPr>
                                           <a:xfrm>
                                             <a:off x="0" y="0"/>
-                                            <a:ext cx="5295900" cy="3034665"/>
+                                            <a:ext cx="5295900" cy="2294890"/>
                                           </a:xfrm>
                                           <a:prstGeom prst="rect">
                                             <a:avLst/>
@@ -8367,24 +8297,14 @@
                             <w:r>
                               <w:t xml:space="preserve">Figura </w:t>
                             </w:r>
-                            <w:r>
-                              <w:fldChar w:fldCharType="begin"/>
-                            </w:r>
-                            <w:r>
-                              <w:instrText xml:space="preserve"> SEQ Figura \* ARABIC </w:instrText>
-                            </w:r>
-                            <w:r>
-                              <w:fldChar w:fldCharType="separate"/>
-                            </w:r>
-                            <w:r>
-                              <w:rPr>
-                                <w:noProof/>
-                              </w:rPr>
-                              <w:t>18</w:t>
-                            </w:r>
-                            <w:r>
-                              <w:fldChar w:fldCharType="end"/>
-                            </w:r>
+                            <w:fldSimple w:instr=" SEQ Figura \* ARABIC ">
+                              <w:r>
+                                <w:rPr>
+                                  <w:noProof/>
+                                </w:rPr>
+                                <w:t>18</w:t>
+                              </w:r>
+                            </w:fldSimple>
                             <w:r>
                               <w:t xml:space="preserve"> Encerrar Anuncio</w:t>
                             </w:r>
@@ -8423,7 +8343,7 @@
                         </w:rPr>
                         <w:drawing>
                           <wp:inline distT="0" distB="0" distL="0" distR="0" wp14:anchorId="7E42533A" wp14:editId="517FD8B9">
-                            <wp:extent cx="5295900" cy="3034665"/>
+                            <wp:extent cx="5295900" cy="2294890"/>
                             <wp:effectExtent l="0" t="0" r="0" b="0"/>
                             <wp:docPr id="42" name="Imagem 42"/>
                             <wp:cNvGraphicFramePr>
@@ -8437,7 +8357,7 @@
                                     <pic:cNvPicPr/>
                                   </pic:nvPicPr>
                                   <pic:blipFill>
-                                    <a:blip r:embed="rId22">
+                                    <a:blip r:embed="rId28">
                                       <a:extLst>
                                         <a:ext uri="{28A0092B-C50C-407E-A947-70E740481C1C}">
                                           <a14:useLocalDpi xmlns:a14="http://schemas.microsoft.com/office/drawing/2010/main" val="0"/>
@@ -8451,7 +8371,7 @@
                                   <pic:spPr>
                                     <a:xfrm>
                                       <a:off x="0" y="0"/>
-                                      <a:ext cx="5295900" cy="3034665"/>
+                                      <a:ext cx="5295900" cy="2294890"/>
                                     </a:xfrm>
                                     <a:prstGeom prst="rect">
                                       <a:avLst/>
@@ -8472,24 +8392,14 @@
                       <w:r>
                         <w:t xml:space="preserve">Figura </w:t>
                       </w:r>
-                      <w:r>
-                        <w:fldChar w:fldCharType="begin"/>
-                      </w:r>
-                      <w:r>
-                        <w:instrText xml:space="preserve"> SEQ Figura \* ARABIC </w:instrText>
-                      </w:r>
-                      <w:r>
-                        <w:fldChar w:fldCharType="separate"/>
-                      </w:r>
-                      <w:r>
-                        <w:rPr>
-                          <w:noProof/>
-                        </w:rPr>
-                        <w:t>18</w:t>
-                      </w:r>
-                      <w:r>
-                        <w:fldChar w:fldCharType="end"/>
-                      </w:r>
+                      <w:fldSimple w:instr=" SEQ Figura \* ARABIC ">
+                        <w:r>
+                          <w:rPr>
+                            <w:noProof/>
+                          </w:rPr>
+                          <w:t>18</w:t>
+                        </w:r>
+                      </w:fldSimple>
                       <w:r>
                         <w:t xml:space="preserve"> Encerrar Anuncio</w:t>
                       </w:r>
@@ -8726,20 +8636,6 @@
           <w:szCs w:val="18"/>
         </w:rPr>
       </w:pPr>
-    </w:p>
-    <w:p>
-      <w:pPr>
-        <w:spacing w:line="360" w:lineRule="auto"/>
-        <w:ind w:firstLine="709"/>
-        <w:contextualSpacing/>
-        <w:rPr>
-          <w:b/>
-          <w:bCs/>
-          <w:color w:val="4F81BD" w:themeColor="accent1"/>
-          <w:sz w:val="18"/>
-          <w:szCs w:val="18"/>
-        </w:rPr>
-      </w:pPr>
       <w:r>
         <w:rPr>
           <w:b/>
@@ -8748,6 +8644,532 @@
           <w:color w:val="4F81BD" w:themeColor="accent1"/>
           <w:sz w:val="18"/>
           <w:szCs w:val="18"/>
+        </w:rPr>
+        <w:lastRenderedPageBreak/>
+        <mc:AlternateContent>
+          <mc:Choice Requires="wps">
+            <w:drawing>
+              <wp:anchor distT="0" distB="0" distL="114300" distR="114300" simplePos="0" relativeHeight="251696128" behindDoc="0" locked="0" layoutInCell="1" allowOverlap="1" wp14:editId="36B11C9B">
+                <wp:simplePos x="0" y="0"/>
+                <wp:positionH relativeFrom="column">
+                  <wp:align>center</wp:align>
+                </wp:positionH>
+                <wp:positionV relativeFrom="paragraph">
+                  <wp:posOffset>0</wp:posOffset>
+                </wp:positionV>
+                <wp:extent cx="5504428" cy="2091193"/>
+                <wp:effectExtent l="0" t="0" r="20320" b="23495"/>
+                <wp:wrapNone/>
+                <wp:docPr id="2" name="Caixa de Texto 2"/>
+                <wp:cNvGraphicFramePr>
+                  <a:graphicFrameLocks xmlns:a="http://schemas.openxmlformats.org/drawingml/2006/main"/>
+                </wp:cNvGraphicFramePr>
+                <a:graphic xmlns:a="http://schemas.openxmlformats.org/drawingml/2006/main">
+                  <a:graphicData uri="http://schemas.microsoft.com/office/word/2010/wordprocessingShape">
+                    <wps:wsp>
+                      <wps:cNvSpPr txBox="1">
+                        <a:spLocks noChangeArrowheads="1"/>
+                      </wps:cNvSpPr>
+                      <wps:spPr bwMode="auto">
+                        <a:xfrm>
+                          <a:off x="0" y="0"/>
+                          <a:ext cx="5504428" cy="2091193"/>
+                        </a:xfrm>
+                        <a:prstGeom prst="rect">
+                          <a:avLst/>
+                        </a:prstGeom>
+                        <a:solidFill>
+                          <a:srgbClr val="FFFFFF"/>
+                        </a:solidFill>
+                        <a:ln w="9525">
+                          <a:solidFill>
+                            <a:srgbClr val="000000"/>
+                          </a:solidFill>
+                          <a:miter lim="800000"/>
+                          <a:headEnd/>
+                          <a:tailEnd/>
+                        </a:ln>
+                      </wps:spPr>
+                      <wps:txbx>
+                        <w:txbxContent>
+                          <w:p>
+                            <w:pPr>
+                              <w:keepNext/>
+                            </w:pPr>
+                            <w:r>
+                              <w:rPr>
+                                <w:noProof/>
+                                <w:lang w:eastAsia="pt-PT"/>
+                              </w:rPr>
+                              <w:drawing>
+                                <wp:inline distT="0" distB="0" distL="0" distR="0" wp14:anchorId="40C31E76" wp14:editId="18747D06">
+                                  <wp:extent cx="5048250" cy="1485900"/>
+                                  <wp:effectExtent l="0" t="0" r="0" b="0"/>
+                                  <wp:docPr id="4" name="Imagem 4"/>
+                                  <wp:cNvGraphicFramePr>
+                                    <a:graphicFrameLocks xmlns:a="http://schemas.openxmlformats.org/drawingml/2006/main" noChangeAspect="1"/>
+                                  </wp:cNvGraphicFramePr>
+                                  <a:graphic xmlns:a="http://schemas.openxmlformats.org/drawingml/2006/main">
+                                    <a:graphicData uri="http://schemas.openxmlformats.org/drawingml/2006/picture">
+                                      <pic:pic xmlns:pic="http://schemas.openxmlformats.org/drawingml/2006/picture">
+                                        <pic:nvPicPr>
+                                          <pic:cNvPr id="0" name="Renovar Anuncio - Main.jpg"/>
+                                          <pic:cNvPicPr/>
+                                        </pic:nvPicPr>
+                                        <pic:blipFill>
+                                          <a:blip r:embed="rId29">
+                                            <a:extLst>
+                                              <a:ext uri="{28A0092B-C50C-407E-A947-70E740481C1C}">
+                                                <a14:useLocalDpi xmlns:a14="http://schemas.microsoft.com/office/drawing/2010/main" val="0"/>
+                                              </a:ext>
+                                            </a:extLst>
+                                          </a:blip>
+                                          <a:stretch>
+                                            <a:fillRect/>
+                                          </a:stretch>
+                                        </pic:blipFill>
+                                        <pic:spPr>
+                                          <a:xfrm>
+                                            <a:off x="0" y="0"/>
+                                            <a:ext cx="5048250" cy="1485900"/>
+                                          </a:xfrm>
+                                          <a:prstGeom prst="rect">
+                                            <a:avLst/>
+                                          </a:prstGeom>
+                                        </pic:spPr>
+                                      </pic:pic>
+                                    </a:graphicData>
+                                  </a:graphic>
+                                </wp:inline>
+                              </w:drawing>
+                            </w:r>
+                          </w:p>
+                          <w:p>
+                            <w:pPr>
+                              <w:pStyle w:val="Legenda"/>
+                              <w:jc w:val="center"/>
+                            </w:pPr>
+                            <w:r>
+                              <w:t xml:space="preserve">Figura </w:t>
+                            </w:r>
+                            <w:fldSimple w:instr=" SEQ Figura \* ARABIC ">
+                              <w:r>
+                                <w:rPr>
+                                  <w:noProof/>
+                                </w:rPr>
+                                <w:t>19</w:t>
+                              </w:r>
+                            </w:fldSimple>
+                            <w:r>
+                              <w:t xml:space="preserve"> Renovar Anuncio</w:t>
+                            </w:r>
+                          </w:p>
+                          <w:p/>
+                        </w:txbxContent>
+                      </wps:txbx>
+                      <wps:bodyPr rot="0" vert="horz" wrap="square" lIns="91440" tIns="45720" rIns="91440" bIns="45720" anchor="t" anchorCtr="0">
+                        <a:noAutofit/>
+                      </wps:bodyPr>
+                    </wps:wsp>
+                  </a:graphicData>
+                </a:graphic>
+                <wp14:sizeRelH relativeFrom="margin">
+                  <wp14:pctWidth>0</wp14:pctWidth>
+                </wp14:sizeRelH>
+                <wp14:sizeRelV relativeFrom="margin">
+                  <wp14:pctHeight>0</wp14:pctHeight>
+                </wp14:sizeRelV>
+              </wp:anchor>
+            </w:drawing>
+          </mc:Choice>
+          <mc:Fallback>
+            <w:pict>
+              <v:shape id="_x0000_s1043" type="#_x0000_t202" style="position:absolute;left:0;text-align:left;margin-left:0;margin-top:0;width:433.4pt;height:164.65pt;z-index:251696128;visibility:visible;mso-wrap-style:square;mso-width-percent:0;mso-height-percent:0;mso-wrap-distance-left:9pt;mso-wrap-distance-top:0;mso-wrap-distance-right:9pt;mso-wrap-distance-bottom:0;mso-position-horizontal:center;mso-position-horizontal-relative:text;mso-position-vertical:absolute;mso-position-vertical-relative:text;mso-width-percent:0;mso-height-percent:0;mso-width-relative:margin;mso-height-relative:margin;v-text-anchor:top" o:gfxdata="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">
+                <v:textbox>
+                  <w:txbxContent>
+                    <w:p>
+                      <w:pPr>
+                        <w:keepNext/>
+                      </w:pPr>
+                      <w:r>
+                        <w:rPr>
+                          <w:noProof/>
+                          <w:lang w:eastAsia="pt-PT"/>
+                        </w:rPr>
+                        <w:drawing>
+                          <wp:inline distT="0" distB="0" distL="0" distR="0" wp14:anchorId="40C31E76" wp14:editId="18747D06">
+                            <wp:extent cx="5048250" cy="1485900"/>
+                            <wp:effectExtent l="0" t="0" r="0" b="0"/>
+                            <wp:docPr id="4" name="Imagem 4"/>
+                            <wp:cNvGraphicFramePr>
+                              <a:graphicFrameLocks xmlns:a="http://schemas.openxmlformats.org/drawingml/2006/main" noChangeAspect="1"/>
+                            </wp:cNvGraphicFramePr>
+                            <a:graphic xmlns:a="http://schemas.openxmlformats.org/drawingml/2006/main">
+                              <a:graphicData uri="http://schemas.openxmlformats.org/drawingml/2006/picture">
+                                <pic:pic xmlns:pic="http://schemas.openxmlformats.org/drawingml/2006/picture">
+                                  <pic:nvPicPr>
+                                    <pic:cNvPr id="0" name="Renovar Anuncio - Main.jpg"/>
+                                    <pic:cNvPicPr/>
+                                  </pic:nvPicPr>
+                                  <pic:blipFill>
+                                    <a:blip r:embed="rId29">
+                                      <a:extLst>
+                                        <a:ext uri="{28A0092B-C50C-407E-A947-70E740481C1C}">
+                                          <a14:useLocalDpi xmlns:a14="http://schemas.microsoft.com/office/drawing/2010/main" val="0"/>
+                                        </a:ext>
+                                      </a:extLst>
+                                    </a:blip>
+                                    <a:stretch>
+                                      <a:fillRect/>
+                                    </a:stretch>
+                                  </pic:blipFill>
+                                  <pic:spPr>
+                                    <a:xfrm>
+                                      <a:off x="0" y="0"/>
+                                      <a:ext cx="5048250" cy="1485900"/>
+                                    </a:xfrm>
+                                    <a:prstGeom prst="rect">
+                                      <a:avLst/>
+                                    </a:prstGeom>
+                                  </pic:spPr>
+                                </pic:pic>
+                              </a:graphicData>
+                            </a:graphic>
+                          </wp:inline>
+                        </w:drawing>
+                      </w:r>
+                    </w:p>
+                    <w:p>
+                      <w:pPr>
+                        <w:pStyle w:val="Legenda"/>
+                        <w:jc w:val="center"/>
+                      </w:pPr>
+                      <w:r>
+                        <w:t xml:space="preserve">Figura </w:t>
+                      </w:r>
+                      <w:fldSimple w:instr=" SEQ Figura \* ARABIC ">
+                        <w:r>
+                          <w:rPr>
+                            <w:noProof/>
+                          </w:rPr>
+                          <w:t>19</w:t>
+                        </w:r>
+                      </w:fldSimple>
+                      <w:r>
+                        <w:t xml:space="preserve"> Renovar Anuncio</w:t>
+                      </w:r>
+                    </w:p>
+                    <w:p/>
+                  </w:txbxContent>
+                </v:textbox>
+              </v:shape>
+            </w:pict>
+          </mc:Fallback>
+        </mc:AlternateContent>
+      </w:r>
+    </w:p>
+    <w:p>
+      <w:pPr>
+        <w:spacing w:line="360" w:lineRule="auto"/>
+        <w:ind w:firstLine="709"/>
+        <w:contextualSpacing/>
+        <w:rPr>
+          <w:b/>
+          <w:bCs/>
+          <w:color w:val="4F81BD" w:themeColor="accent1"/>
+          <w:sz w:val="18"/>
+          <w:szCs w:val="18"/>
+        </w:rPr>
+      </w:pPr>
+    </w:p>
+    <w:p>
+      <w:pPr>
+        <w:spacing w:line="360" w:lineRule="auto"/>
+        <w:ind w:firstLine="709"/>
+        <w:contextualSpacing/>
+        <w:rPr>
+          <w:b/>
+          <w:bCs/>
+          <w:color w:val="4F81BD" w:themeColor="accent1"/>
+          <w:sz w:val="18"/>
+          <w:szCs w:val="18"/>
+        </w:rPr>
+      </w:pPr>
+    </w:p>
+    <w:p>
+      <w:pPr>
+        <w:spacing w:line="360" w:lineRule="auto"/>
+        <w:ind w:firstLine="709"/>
+        <w:contextualSpacing/>
+        <w:rPr>
+          <w:b/>
+          <w:bCs/>
+          <w:color w:val="4F81BD" w:themeColor="accent1"/>
+          <w:sz w:val="18"/>
+          <w:szCs w:val="18"/>
+        </w:rPr>
+      </w:pPr>
+    </w:p>
+    <w:p>
+      <w:pPr>
+        <w:spacing w:line="360" w:lineRule="auto"/>
+        <w:ind w:firstLine="709"/>
+        <w:contextualSpacing/>
+        <w:rPr>
+          <w:b/>
+          <w:bCs/>
+          <w:color w:val="4F81BD" w:themeColor="accent1"/>
+          <w:sz w:val="18"/>
+          <w:szCs w:val="18"/>
+        </w:rPr>
+      </w:pPr>
+    </w:p>
+    <w:p>
+      <w:pPr>
+        <w:spacing w:line="360" w:lineRule="auto"/>
+        <w:ind w:firstLine="709"/>
+        <w:contextualSpacing/>
+        <w:rPr>
+          <w:b/>
+          <w:bCs/>
+          <w:color w:val="4F81BD" w:themeColor="accent1"/>
+          <w:sz w:val="18"/>
+          <w:szCs w:val="18"/>
+        </w:rPr>
+      </w:pPr>
+    </w:p>
+    <w:p>
+      <w:pPr>
+        <w:spacing w:line="360" w:lineRule="auto"/>
+        <w:ind w:firstLine="709"/>
+        <w:contextualSpacing/>
+        <w:rPr>
+          <w:b/>
+          <w:bCs/>
+          <w:color w:val="4F81BD" w:themeColor="accent1"/>
+          <w:sz w:val="18"/>
+          <w:szCs w:val="18"/>
+        </w:rPr>
+      </w:pPr>
+    </w:p>
+    <w:p>
+      <w:pPr>
+        <w:spacing w:line="360" w:lineRule="auto"/>
+        <w:ind w:firstLine="709"/>
+        <w:contextualSpacing/>
+        <w:rPr>
+          <w:b/>
+          <w:bCs/>
+          <w:color w:val="4F81BD" w:themeColor="accent1"/>
+          <w:sz w:val="18"/>
+          <w:szCs w:val="18"/>
+        </w:rPr>
+      </w:pPr>
+    </w:p>
+    <w:p>
+      <w:pPr>
+        <w:spacing w:line="360" w:lineRule="auto"/>
+        <w:ind w:firstLine="709"/>
+        <w:contextualSpacing/>
+        <w:rPr>
+          <w:b/>
+          <w:bCs/>
+          <w:color w:val="4F81BD" w:themeColor="accent1"/>
+          <w:sz w:val="18"/>
+          <w:szCs w:val="18"/>
+        </w:rPr>
+      </w:pPr>
+    </w:p>
+    <w:p>
+      <w:pPr>
+        <w:spacing w:line="360" w:lineRule="auto"/>
+        <w:ind w:firstLine="709"/>
+        <w:contextualSpacing/>
+        <w:rPr>
+          <w:b/>
+          <w:bCs/>
+          <w:color w:val="4F81BD" w:themeColor="accent1"/>
+          <w:sz w:val="18"/>
+          <w:szCs w:val="18"/>
+        </w:rPr>
+      </w:pPr>
+    </w:p>
+    <w:p>
+      <w:pPr>
+        <w:spacing w:line="360" w:lineRule="auto"/>
+        <w:ind w:firstLine="709"/>
+        <w:contextualSpacing/>
+        <w:rPr>
+          <w:b/>
+          <w:bCs/>
+          <w:color w:val="4F81BD" w:themeColor="accent1"/>
+          <w:sz w:val="18"/>
+          <w:szCs w:val="18"/>
+        </w:rPr>
+      </w:pPr>
+    </w:p>
+    <w:p>
+      <w:pPr>
+        <w:spacing w:line="360" w:lineRule="auto"/>
+        <w:ind w:firstLine="709"/>
+        <w:contextualSpacing/>
+        <w:rPr>
+          <w:b/>
+          <w:bCs/>
+          <w:color w:val="4F81BD" w:themeColor="accent1"/>
+          <w:sz w:val="18"/>
+          <w:szCs w:val="18"/>
+        </w:rPr>
+      </w:pPr>
+    </w:p>
+    <w:p>
+      <w:pPr>
+        <w:spacing w:line="360" w:lineRule="auto"/>
+        <w:ind w:firstLine="709"/>
+        <w:contextualSpacing/>
+        <w:rPr>
+          <w:b/>
+          <w:bCs/>
+          <w:color w:val="4F81BD" w:themeColor="accent1"/>
+          <w:sz w:val="18"/>
+          <w:szCs w:val="18"/>
+        </w:rPr>
+      </w:pPr>
+    </w:p>
+    <w:p>
+      <w:pPr>
+        <w:spacing w:line="360" w:lineRule="auto"/>
+        <w:ind w:firstLine="709"/>
+        <w:contextualSpacing/>
+        <w:rPr>
+          <w:b/>
+          <w:bCs/>
+          <w:color w:val="4F81BD" w:themeColor="accent1"/>
+          <w:sz w:val="18"/>
+          <w:szCs w:val="18"/>
+        </w:rPr>
+      </w:pPr>
+    </w:p>
+    <w:p>
+      <w:pPr>
+        <w:spacing w:line="360" w:lineRule="auto"/>
+        <w:ind w:firstLine="709"/>
+        <w:contextualSpacing/>
+        <w:rPr>
+          <w:b/>
+          <w:bCs/>
+          <w:color w:val="4F81BD" w:themeColor="accent1"/>
+          <w:sz w:val="18"/>
+          <w:szCs w:val="18"/>
+        </w:rPr>
+      </w:pPr>
+    </w:p>
+    <w:p>
+      <w:pPr>
+        <w:spacing w:line="360" w:lineRule="auto"/>
+        <w:ind w:firstLine="709"/>
+        <w:contextualSpacing/>
+        <w:rPr>
+          <w:b/>
+          <w:bCs/>
+          <w:color w:val="4F81BD" w:themeColor="accent1"/>
+          <w:sz w:val="18"/>
+          <w:szCs w:val="18"/>
+        </w:rPr>
+      </w:pPr>
+    </w:p>
+    <w:p>
+      <w:pPr>
+        <w:spacing w:line="360" w:lineRule="auto"/>
+        <w:ind w:firstLine="709"/>
+        <w:contextualSpacing/>
+        <w:rPr>
+          <w:b/>
+          <w:bCs/>
+          <w:color w:val="4F81BD" w:themeColor="accent1"/>
+          <w:sz w:val="18"/>
+          <w:szCs w:val="18"/>
+        </w:rPr>
+      </w:pPr>
+    </w:p>
+    <w:p>
+      <w:pPr>
+        <w:spacing w:line="360" w:lineRule="auto"/>
+        <w:ind w:firstLine="709"/>
+        <w:contextualSpacing/>
+        <w:rPr>
+          <w:b/>
+          <w:bCs/>
+          <w:color w:val="4F81BD" w:themeColor="accent1"/>
+          <w:sz w:val="18"/>
+          <w:szCs w:val="18"/>
+        </w:rPr>
+      </w:pPr>
+    </w:p>
+    <w:p>
+      <w:pPr>
+        <w:spacing w:line="360" w:lineRule="auto"/>
+        <w:ind w:firstLine="709"/>
+        <w:contextualSpacing/>
+        <w:rPr>
+          <w:b/>
+          <w:bCs/>
+          <w:color w:val="4F81BD" w:themeColor="accent1"/>
+          <w:sz w:val="18"/>
+          <w:szCs w:val="18"/>
+        </w:rPr>
+      </w:pPr>
+    </w:p>
+    <w:p>
+      <w:pPr>
+        <w:spacing w:line="360" w:lineRule="auto"/>
+        <w:ind w:firstLine="709"/>
+        <w:contextualSpacing/>
+        <w:rPr>
+          <w:b/>
+          <w:bCs/>
+          <w:color w:val="4F81BD" w:themeColor="accent1"/>
+          <w:sz w:val="18"/>
+          <w:szCs w:val="18"/>
+        </w:rPr>
+      </w:pPr>
+    </w:p>
+    <w:p>
+      <w:pPr>
+        <w:spacing w:line="360" w:lineRule="auto"/>
+        <w:ind w:firstLine="709"/>
+        <w:contextualSpacing/>
+        <w:rPr>
+          <w:b/>
+          <w:bCs/>
+          <w:color w:val="4F81BD" w:themeColor="accent1"/>
+          <w:sz w:val="18"/>
+          <w:szCs w:val="18"/>
+        </w:rPr>
+      </w:pPr>
+    </w:p>
+    <w:p>
+      <w:pPr>
+        <w:spacing w:line="360" w:lineRule="auto"/>
+        <w:ind w:firstLine="709"/>
+        <w:contextualSpacing/>
+        <w:rPr>
+          <w:b/>
+          <w:bCs/>
+          <w:color w:val="4F81BD" w:themeColor="accent1"/>
+          <w:sz w:val="18"/>
+          <w:szCs w:val="18"/>
+        </w:rPr>
+      </w:pPr>
+      <w:r>
+        <w:rPr>
+          <w:b/>
+          <w:bCs/>
+          <w:noProof/>
+          <w:color w:val="4F81BD" w:themeColor="accent1"/>
+          <w:sz w:val="18"/>
+          <w:szCs w:val="18"/>
+          <w:lang w:eastAsia="pt-PT"/>
         </w:rPr>
         <mc:AlternateContent>
           <mc:Choice Requires="wps">
@@ -8806,8 +9228,8 @@
                               </w:rPr>
                               <w:drawing>
                                 <wp:inline distT="0" distB="0" distL="0" distR="0" wp14:anchorId="0E81B038" wp14:editId="2052092C">
-                                  <wp:extent cx="5001895" cy="2866390"/>
-                                  <wp:effectExtent l="0" t="0" r="8255" b="0"/>
+                                  <wp:extent cx="5001895" cy="2167487"/>
+                                  <wp:effectExtent l="0" t="0" r="8255" b="4445"/>
                                   <wp:docPr id="44" name="Imagem 44"/>
                                   <wp:cNvGraphicFramePr>
                                     <a:graphicFrameLocks xmlns:a="http://schemas.openxmlformats.org/drawingml/2006/main" noChangeAspect="1"/>
@@ -8820,7 +9242,7 @@
                                           <pic:cNvPicPr/>
                                         </pic:nvPicPr>
                                         <pic:blipFill>
-                                          <a:blip r:embed="rId22">
+                                          <a:blip r:embed="rId30">
                                             <a:extLst>
                                               <a:ext uri="{28A0092B-C50C-407E-A947-70E740481C1C}">
                                                 <a14:useLocalDpi xmlns:a14="http://schemas.microsoft.com/office/drawing/2010/main" val="0"/>
@@ -8834,7 +9256,7 @@
                                         <pic:spPr>
                                           <a:xfrm>
                                             <a:off x="0" y="0"/>
-                                            <a:ext cx="5001895" cy="2866390"/>
+                                            <a:ext cx="5001895" cy="2167487"/>
                                           </a:xfrm>
                                           <a:prstGeom prst="rect">
                                             <a:avLst/>
@@ -8855,22 +9277,41 @@
                             <w:r>
                               <w:t xml:space="preserve">Figura </w:t>
                             </w:r>
-                            <w:fldSimple w:instr=" SEQ Figura \* ARABIC ">
-                              <w:r>
-                                <w:rPr>
-                                  <w:noProof/>
-                                </w:rPr>
-                                <w:t>19</w:t>
-                              </w:r>
-                            </w:fldSimple>
+                            <w:r>
+                              <w:fldChar w:fldCharType="begin"/>
+                            </w:r>
+                            <w:r>
+                              <w:instrText xml:space="preserve"> SEQ Figura \* ARABIC </w:instrText>
+                            </w:r>
+                            <w:r>
+                              <w:fldChar w:fldCharType="separate"/>
+                            </w:r>
+                            <w:r>
+                              <w:rPr>
+                                <w:noProof/>
+                              </w:rPr>
+                              <w:t>20</w:t>
+                            </w:r>
+                            <w:r>
+                              <w:rPr>
+                                <w:noProof/>
+                              </w:rPr>
+                              <w:fldChar w:fldCharType="end"/>
+                            </w:r>
                             <w:r>
                               <w:t xml:space="preserve"> Remover Anuncio </w:t>
+                            </w:r>
+                            <w:r>
+                              <w:t>(</w:t>
                             </w:r>
                             <w:proofErr w:type="spellStart"/>
                             <w:r>
                               <w:t>Admin</w:t>
                             </w:r>
                             <w:proofErr w:type="spellEnd"/>
+                            <w:r>
+                              <w:t>.)</w:t>
+                            </w:r>
                           </w:p>
                           <w:p/>
                         </w:txbxContent>
@@ -8892,7 +9333,7 @@
           </mc:Choice>
           <mc:Fallback>
             <w:pict>
-              <v:shape id="_x0000_s1043" type="#_x0000_t202" style="position:absolute;left:0;text-align:left;margin-left:0;margin-top:0;width:408.95pt;height:266.7pt;z-index:251694080;visibility:visible;mso-wrap-style:square;mso-width-percent:0;mso-height-percent:0;mso-wrap-distance-left:9pt;mso-wrap-distance-top:0;mso-wrap-distance-right:9pt;mso-wrap-distance-bottom:0;mso-position-horizontal:center;mso-position-horizontal-relative:text;mso-position-vertical:absolute;mso-position-vertical-relative:text;mso-width-percent:0;mso-height-percent:0;mso-width-relative:margin;mso-height-relative:margin;v-text-anchor:top" o:gfxdata="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">
+              <v:shape id="_x0000_s1044" type="#_x0000_t202" style="position:absolute;left:0;text-align:left;margin-left:0;margin-top:0;width:408.95pt;height:266.7pt;z-index:251694080;visibility:visible;mso-wrap-style:square;mso-width-percent:0;mso-height-percent:0;mso-wrap-distance-left:9pt;mso-wrap-distance-top:0;mso-wrap-distance-right:9pt;mso-wrap-distance-bottom:0;mso-position-horizontal:center;mso-position-horizontal-relative:text;mso-position-vertical:absolute;mso-position-vertical-relative:text;mso-width-percent:0;mso-height-percent:0;mso-width-relative:margin;mso-height-relative:margin;v-text-anchor:top" o:gfxdata="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">
                 <v:textbox>
                   <w:txbxContent>
                     <w:p>
@@ -8906,8 +9347,8 @@
                         </w:rPr>
                         <w:drawing>
                           <wp:inline distT="0" distB="0" distL="0" distR="0" wp14:anchorId="0E81B038" wp14:editId="2052092C">
-                            <wp:extent cx="5001895" cy="2866390"/>
-                            <wp:effectExtent l="0" t="0" r="8255" b="0"/>
+                            <wp:extent cx="5001895" cy="2167487"/>
+                            <wp:effectExtent l="0" t="0" r="8255" b="4445"/>
                             <wp:docPr id="44" name="Imagem 44"/>
                             <wp:cNvGraphicFramePr>
                               <a:graphicFrameLocks xmlns:a="http://schemas.openxmlformats.org/drawingml/2006/main" noChangeAspect="1"/>
@@ -8920,7 +9361,7 @@
                                     <pic:cNvPicPr/>
                                   </pic:nvPicPr>
                                   <pic:blipFill>
-                                    <a:blip r:embed="rId22">
+                                    <a:blip r:embed="rId30">
                                       <a:extLst>
                                         <a:ext uri="{28A0092B-C50C-407E-A947-70E740481C1C}">
                                           <a14:useLocalDpi xmlns:a14="http://schemas.microsoft.com/office/drawing/2010/main" val="0"/>
@@ -8934,7 +9375,7 @@
                                   <pic:spPr>
                                     <a:xfrm>
                                       <a:off x="0" y="0"/>
-                                      <a:ext cx="5001895" cy="2866390"/>
+                                      <a:ext cx="5001895" cy="2167487"/>
                                     </a:xfrm>
                                     <a:prstGeom prst="rect">
                                       <a:avLst/>
@@ -8955,22 +9396,41 @@
                       <w:r>
                         <w:t xml:space="preserve">Figura </w:t>
                       </w:r>
-                      <w:fldSimple w:instr=" SEQ Figura \* ARABIC ">
-                        <w:r>
-                          <w:rPr>
-                            <w:noProof/>
-                          </w:rPr>
-                          <w:t>19</w:t>
-                        </w:r>
-                      </w:fldSimple>
+                      <w:r>
+                        <w:fldChar w:fldCharType="begin"/>
+                      </w:r>
+                      <w:r>
+                        <w:instrText xml:space="preserve"> SEQ Figura \* ARABIC </w:instrText>
+                      </w:r>
+                      <w:r>
+                        <w:fldChar w:fldCharType="separate"/>
+                      </w:r>
+                      <w:r>
+                        <w:rPr>
+                          <w:noProof/>
+                        </w:rPr>
+                        <w:t>20</w:t>
+                      </w:r>
+                      <w:r>
+                        <w:rPr>
+                          <w:noProof/>
+                        </w:rPr>
+                        <w:fldChar w:fldCharType="end"/>
+                      </w:r>
                       <w:r>
                         <w:t xml:space="preserve"> Remover Anuncio </w:t>
+                      </w:r>
+                      <w:r>
+                        <w:t>(</w:t>
                       </w:r>
                       <w:proofErr w:type="spellStart"/>
                       <w:r>
                         <w:t>Admin</w:t>
                       </w:r>
                       <w:proofErr w:type="spellEnd"/>
+                      <w:r>
+                        <w:t>.)</w:t>
+                      </w:r>
                     </w:p>
                     <w:p/>
                   </w:txbxContent>
@@ -8989,7 +9449,7 @@
       </w:pPr>
     </w:p>
     <w:sectPr>
-      <w:footerReference w:type="default" r:id="rId27"/>
+      <w:footerReference w:type="default" r:id="rId31"/>
       <w:pgSz w:w="11906" w:h="16838"/>
       <w:pgMar w:top="1417" w:right="1701" w:bottom="1417" w:left="1701" w:header="708" w:footer="708" w:gutter="0"/>
       <w:pgNumType w:start="1"/>
@@ -9055,7 +9515,7 @@
           <w:rPr>
             <w:noProof/>
           </w:rPr>
-          <w:t>3</w:t>
+          <w:t>12</w:t>
         </w:r>
         <w:r>
           <w:fldChar w:fldCharType="end"/>
@@ -11297,7 +11757,7 @@
 </file>
 
 <file path=customXml/itemProps1.xml><?xml version="1.0" encoding="utf-8"?>
-<ds:datastoreItem xmlns:ds="http://schemas.openxmlformats.org/officeDocument/2006/customXml" ds:itemID="{3BC32280-2A31-4EF7-9B81-12DA65D3C8D5}">
+<ds:datastoreItem xmlns:ds="http://schemas.openxmlformats.org/officeDocument/2006/customXml" ds:itemID="{C9D0A7F2-0A36-4DEB-8C8B-41BF524449AF}">
   <ds:schemaRefs>
     <ds:schemaRef ds:uri="http://schemas.openxmlformats.org/officeDocument/2006/bibliography"/>
   </ds:schemaRefs>

</xml_diff>